<commit_message>
Add sh base config
</commit_message>
<xml_diff>
--- a/lesson12.docx
+++ b/lesson12.docx
@@ -160,6 +160,7 @@
       <w:r>
         <w:rPr>
           <w:rFonts w:ascii="gt eesti pro display" w:eastAsia="Times New Roman" w:hAnsi="gt eesti pro display" w:cs="Times New Roman"/>
+          <w:noProof/>
           <w:color w:val="161616"/>
           <w:kern w:val="0"/>
           <w:lang w:eastAsia="en-GB"/>
@@ -283,7 +284,7 @@
           <w:lang w:eastAsia="en-GB"/>
           <w14:ligatures w14:val="none"/>
         </w:rPr>
-        <w:t>minikube</w:t>
+        <w:t>kubectl</w:t>
       </w:r>
       <w:proofErr w:type="spellEnd"/>
       <w:r>
@@ -360,6 +361,7 @@
       <w:r>
         <w:rPr>
           <w:rFonts w:ascii="gt eesti pro display" w:eastAsia="Times New Roman" w:hAnsi="gt eesti pro display" w:cs="Times New Roman"/>
+          <w:noProof/>
           <w:color w:val="161616"/>
           <w:kern w:val="0"/>
           <w:lang w:val="en-US" w:eastAsia="en-GB"/>
@@ -428,6 +430,7 @@
       <w:r>
         <w:rPr>
           <w:rFonts w:ascii="gt eesti pro display" w:eastAsia="Times New Roman" w:hAnsi="gt eesti pro display" w:cs="Times New Roman"/>
+          <w:noProof/>
           <w:color w:val="161616"/>
           <w:kern w:val="0"/>
           <w:lang w:val="en-US" w:eastAsia="en-GB"/>
@@ -662,193 +665,116 @@
           <w:rFonts w:ascii="inherit" w:eastAsia="Times New Roman" w:hAnsi="inherit" w:cs="Times New Roman"/>
           <w:color w:val="161616"/>
           <w:kern w:val="0"/>
-          <w:bdr w:val="none" w:sz="0" w:space="0" w:color="auto" w:frame="1"/>
-          <w:lang w:eastAsia="en-GB"/>
-          <w14:ligatures w14:val="none"/>
-        </w:rPr>
-        <w:t xml:space="preserve">Secret з root </w:t>
-      </w:r>
-      <w:proofErr w:type="spellStart"/>
-      <w:r>
-        <w:rPr>
-          <w:rFonts w:ascii="inherit" w:eastAsia="Times New Roman" w:hAnsi="inherit" w:cs="Times New Roman"/>
-          <w:color w:val="161616"/>
-          <w:kern w:val="0"/>
-          <w:bdr w:val="none" w:sz="0" w:space="0" w:color="auto" w:frame="1"/>
-          <w:lang w:eastAsia="en-GB"/>
-          <w14:ligatures w14:val="none"/>
-        </w:rPr>
-        <w:t>паролем</w:t>
-      </w:r>
-      <w:proofErr w:type="spellEnd"/>
-      <w:r>
-        <w:rPr>
-          <w:rFonts w:ascii="inherit" w:eastAsia="Times New Roman" w:hAnsi="inherit" w:cs="Times New Roman"/>
-          <w:color w:val="161616"/>
-          <w:kern w:val="0"/>
-          <w:bdr w:val="none" w:sz="0" w:space="0" w:color="auto" w:frame="1"/>
-          <w:lang w:eastAsia="en-GB"/>
-          <w14:ligatures w14:val="none"/>
-        </w:rPr>
-        <w:t xml:space="preserve"> </w:t>
-      </w:r>
-      <w:proofErr w:type="spellStart"/>
-      <w:r>
-        <w:rPr>
-          <w:rFonts w:ascii="inherit" w:eastAsia="Times New Roman" w:hAnsi="inherit" w:cs="Times New Roman"/>
-          <w:color w:val="161616"/>
-          <w:kern w:val="0"/>
-          <w:bdr w:val="none" w:sz="0" w:space="0" w:color="auto" w:frame="1"/>
-          <w:lang w:eastAsia="en-GB"/>
-          <w14:ligatures w14:val="none"/>
-        </w:rPr>
-        <w:t>та</w:t>
-      </w:r>
-      <w:proofErr w:type="spellEnd"/>
-      <w:r>
-        <w:rPr>
-          <w:rFonts w:ascii="inherit" w:eastAsia="Times New Roman" w:hAnsi="inherit" w:cs="Times New Roman"/>
-          <w:color w:val="161616"/>
-          <w:kern w:val="0"/>
-          <w:bdr w:val="none" w:sz="0" w:space="0" w:color="auto" w:frame="1"/>
-          <w:lang w:eastAsia="en-GB"/>
-          <w14:ligatures w14:val="none"/>
-        </w:rPr>
-        <w:t xml:space="preserve"> </w:t>
-      </w:r>
-      <w:proofErr w:type="spellStart"/>
-      <w:r>
-        <w:rPr>
-          <w:rFonts w:ascii="inherit" w:eastAsia="Times New Roman" w:hAnsi="inherit" w:cs="Times New Roman"/>
-          <w:color w:val="161616"/>
-          <w:kern w:val="0"/>
-          <w:bdr w:val="none" w:sz="0" w:space="0" w:color="auto" w:frame="1"/>
-          <w:lang w:eastAsia="en-GB"/>
-          <w14:ligatures w14:val="none"/>
-        </w:rPr>
-        <w:t>пароль</w:t>
-      </w:r>
-      <w:proofErr w:type="spellEnd"/>
-      <w:r>
-        <w:rPr>
-          <w:rFonts w:ascii="inherit" w:eastAsia="Times New Roman" w:hAnsi="inherit" w:cs="Times New Roman"/>
-          <w:color w:val="161616"/>
-          <w:kern w:val="0"/>
-          <w:bdr w:val="none" w:sz="0" w:space="0" w:color="auto" w:frame="1"/>
-          <w:lang w:eastAsia="en-GB"/>
-          <w14:ligatures w14:val="none"/>
-        </w:rPr>
-        <w:t xml:space="preserve"> </w:t>
-      </w:r>
-      <w:proofErr w:type="spellStart"/>
-      <w:r>
-        <w:rPr>
-          <w:rFonts w:ascii="inherit" w:eastAsia="Times New Roman" w:hAnsi="inherit" w:cs="Times New Roman"/>
-          <w:color w:val="161616"/>
-          <w:kern w:val="0"/>
-          <w:bdr w:val="none" w:sz="0" w:space="0" w:color="auto" w:frame="1"/>
-          <w:lang w:eastAsia="en-GB"/>
-          <w14:ligatures w14:val="none"/>
-        </w:rPr>
-        <w:t>та</w:t>
-      </w:r>
-      <w:proofErr w:type="spellEnd"/>
-      <w:r>
-        <w:rPr>
-          <w:rFonts w:ascii="inherit" w:eastAsia="Times New Roman" w:hAnsi="inherit" w:cs="Times New Roman"/>
-          <w:color w:val="161616"/>
-          <w:kern w:val="0"/>
-          <w:bdr w:val="none" w:sz="0" w:space="0" w:color="auto" w:frame="1"/>
-          <w:lang w:eastAsia="en-GB"/>
-          <w14:ligatures w14:val="none"/>
-        </w:rPr>
-        <w:t xml:space="preserve"> </w:t>
-      </w:r>
-      <w:proofErr w:type="spellStart"/>
-      <w:r>
-        <w:rPr>
-          <w:rFonts w:ascii="inherit" w:eastAsia="Times New Roman" w:hAnsi="inherit" w:cs="Times New Roman"/>
-          <w:color w:val="161616"/>
-          <w:kern w:val="0"/>
-          <w:bdr w:val="none" w:sz="0" w:space="0" w:color="auto" w:frame="1"/>
-          <w:lang w:eastAsia="en-GB"/>
-          <w14:ligatures w14:val="none"/>
-        </w:rPr>
-        <w:t>іменем</w:t>
-      </w:r>
-      <w:proofErr w:type="spellEnd"/>
-      <w:r>
-        <w:rPr>
-          <w:rFonts w:ascii="inherit" w:eastAsia="Times New Roman" w:hAnsi="inherit" w:cs="Times New Roman"/>
-          <w:color w:val="161616"/>
-          <w:kern w:val="0"/>
-          <w:bdr w:val="none" w:sz="0" w:space="0" w:color="auto" w:frame="1"/>
-          <w:lang w:eastAsia="en-GB"/>
-          <w14:ligatures w14:val="none"/>
-        </w:rPr>
-        <w:t xml:space="preserve"> </w:t>
-      </w:r>
-      <w:proofErr w:type="spellStart"/>
-      <w:r>
-        <w:rPr>
-          <w:rFonts w:ascii="inherit" w:eastAsia="Times New Roman" w:hAnsi="inherit" w:cs="Times New Roman"/>
-          <w:color w:val="161616"/>
-          <w:kern w:val="0"/>
-          <w:bdr w:val="none" w:sz="0" w:space="0" w:color="auto" w:frame="1"/>
-          <w:lang w:eastAsia="en-GB"/>
-          <w14:ligatures w14:val="none"/>
-        </w:rPr>
-        <w:t>юзера</w:t>
-      </w:r>
-      <w:proofErr w:type="spellEnd"/>
-      <w:r>
-        <w:rPr>
-          <w:rFonts w:ascii="inherit" w:eastAsia="Times New Roman" w:hAnsi="inherit" w:cs="Times New Roman"/>
-          <w:color w:val="161616"/>
-          <w:kern w:val="0"/>
-          <w:bdr w:val="none" w:sz="0" w:space="0" w:color="auto" w:frame="1"/>
-          <w:lang w:eastAsia="en-GB"/>
-          <w14:ligatures w14:val="none"/>
-        </w:rPr>
-        <w:t xml:space="preserve"> </w:t>
-      </w:r>
-      <w:proofErr w:type="spellStart"/>
-      <w:r>
-        <w:rPr>
-          <w:rFonts w:ascii="inherit" w:eastAsia="Times New Roman" w:hAnsi="inherit" w:cs="Times New Roman"/>
-          <w:color w:val="161616"/>
-          <w:kern w:val="0"/>
-          <w:bdr w:val="none" w:sz="0" w:space="0" w:color="auto" w:frame="1"/>
-          <w:lang w:eastAsia="en-GB"/>
-          <w14:ligatures w14:val="none"/>
-        </w:rPr>
-        <w:t>до</w:t>
-      </w:r>
-      <w:proofErr w:type="spellEnd"/>
-      <w:r>
-        <w:rPr>
-          <w:rFonts w:ascii="inherit" w:eastAsia="Times New Roman" w:hAnsi="inherit" w:cs="Times New Roman"/>
-          <w:color w:val="161616"/>
-          <w:kern w:val="0"/>
-          <w:bdr w:val="none" w:sz="0" w:space="0" w:color="auto" w:frame="1"/>
-          <w:lang w:eastAsia="en-GB"/>
-          <w14:ligatures w14:val="none"/>
-        </w:rPr>
-        <w:t xml:space="preserve"> </w:t>
-      </w:r>
-      <w:proofErr w:type="spellStart"/>
-      <w:r>
-        <w:rPr>
-          <w:rFonts w:ascii="inherit" w:eastAsia="Times New Roman" w:hAnsi="inherit" w:cs="Times New Roman"/>
-          <w:color w:val="161616"/>
-          <w:kern w:val="0"/>
-          <w:bdr w:val="none" w:sz="0" w:space="0" w:color="auto" w:frame="1"/>
-          <w:lang w:eastAsia="en-GB"/>
-          <w14:ligatures w14:val="none"/>
-        </w:rPr>
-        <w:t>бази</w:t>
-      </w:r>
-      <w:proofErr w:type="spellEnd"/>
+          <w:lang w:eastAsia="en-GB"/>
+          <w14:ligatures w14:val="none"/>
+        </w:rPr>
+        <w:drawing>
+          <wp:inline distT="0" distB="0" distL="0" distR="0" wp14:anchorId="3E3F6A6B" wp14:editId="7AD2D48D">
+            <wp:extent cx="5731510" cy="1045845"/>
+            <wp:effectExtent l="0" t="0" r="0" b="0"/>
+            <wp:docPr id="1915266928" name="Picture 1" descr="A black screen with white text&#10;&#10;Description automatically generated"/>
+            <wp:cNvGraphicFramePr>
+              <a:graphicFrameLocks xmlns:a="http://schemas.openxmlformats.org/drawingml/2006/main" noChangeAspect="1"/>
+            </wp:cNvGraphicFramePr>
+            <a:graphic xmlns:a="http://schemas.openxmlformats.org/drawingml/2006/main">
+              <a:graphicData uri="http://schemas.openxmlformats.org/drawingml/2006/picture">
+                <pic:pic xmlns:pic="http://schemas.openxmlformats.org/drawingml/2006/picture">
+                  <pic:nvPicPr>
+                    <pic:cNvPr id="1915266928" name="Picture 1" descr="A black screen with white text&#10;&#10;Description automatically generated"/>
+                    <pic:cNvPicPr/>
+                  </pic:nvPicPr>
+                  <pic:blipFill>
+                    <a:blip r:embed="rId8"/>
+                    <a:stretch>
+                      <a:fillRect/>
+                    </a:stretch>
+                  </pic:blipFill>
+                  <pic:spPr>
+                    <a:xfrm>
+                      <a:off x="0" y="0"/>
+                      <a:ext cx="5731510" cy="1045845"/>
+                    </a:xfrm>
+                    <a:prstGeom prst="rect">
+                      <a:avLst/>
+                    </a:prstGeom>
+                  </pic:spPr>
+                </pic:pic>
+              </a:graphicData>
+            </a:graphic>
+          </wp:inline>
+        </w:drawing>
+      </w:r>
+    </w:p>
+    <w:p>
+      <w:pPr>
+        <w:ind w:left="720"/>
+        <w:textAlignment w:val="baseline"/>
+        <w:rPr>
+          <w:rFonts w:ascii="inherit" w:eastAsia="Times New Roman" w:hAnsi="inherit" w:cs="Times New Roman"/>
+          <w:color w:val="161616"/>
+          <w:kern w:val="0"/>
+          <w:lang w:val="en-US" w:eastAsia="en-GB"/>
+          <w14:ligatures w14:val="none"/>
+        </w:rPr>
+      </w:pPr>
+    </w:p>
+    <w:p>
+      <w:pPr>
+        <w:ind w:left="720"/>
+        <w:textAlignment w:val="baseline"/>
+        <w:rPr>
+          <w:rFonts w:ascii="inherit" w:eastAsia="Times New Roman" w:hAnsi="inherit" w:cs="Times New Roman"/>
+          <w:color w:val="161616"/>
+          <w:kern w:val="0"/>
+          <w:lang w:eastAsia="en-GB"/>
+          <w14:ligatures w14:val="none"/>
+        </w:rPr>
+      </w:pPr>
+      <w:r>
+        <w:rPr>
+          <w:rFonts w:ascii="inherit" w:eastAsia="Times New Roman" w:hAnsi="inherit" w:cs="Times New Roman"/>
+          <w:color w:val="161616"/>
+          <w:kern w:val="0"/>
+          <w:lang w:eastAsia="en-GB"/>
+          <w14:ligatures w14:val="none"/>
+        </w:rPr>
+        <w:lastRenderedPageBreak/>
+        <w:drawing>
+          <wp:inline distT="0" distB="0" distL="0" distR="0" wp14:anchorId="4A6EE6A8" wp14:editId="332F39EE">
+            <wp:extent cx="5731510" cy="3801110"/>
+            <wp:effectExtent l="0" t="0" r="0" b="0"/>
+            <wp:docPr id="385383052" name="Picture 1" descr="A screenshot of a computer program&#10;&#10;Description automatically generated"/>
+            <wp:cNvGraphicFramePr>
+              <a:graphicFrameLocks xmlns:a="http://schemas.openxmlformats.org/drawingml/2006/main" noChangeAspect="1"/>
+            </wp:cNvGraphicFramePr>
+            <a:graphic xmlns:a="http://schemas.openxmlformats.org/drawingml/2006/main">
+              <a:graphicData uri="http://schemas.openxmlformats.org/drawingml/2006/picture">
+                <pic:pic xmlns:pic="http://schemas.openxmlformats.org/drawingml/2006/picture">
+                  <pic:nvPicPr>
+                    <pic:cNvPr id="385383052" name="Picture 1" descr="A screenshot of a computer program&#10;&#10;Description automatically generated"/>
+                    <pic:cNvPicPr/>
+                  </pic:nvPicPr>
+                  <pic:blipFill>
+                    <a:blip r:embed="rId9"/>
+                    <a:stretch>
+                      <a:fillRect/>
+                    </a:stretch>
+                  </pic:blipFill>
+                  <pic:spPr>
+                    <a:xfrm>
+                      <a:off x="0" y="0"/>
+                      <a:ext cx="5731510" cy="3801110"/>
+                    </a:xfrm>
+                    <a:prstGeom prst="rect">
+                      <a:avLst/>
+                    </a:prstGeom>
+                  </pic:spPr>
+                </pic:pic>
+              </a:graphicData>
+            </a:graphic>
+          </wp:inline>
+        </w:drawing>
+      </w:r>
     </w:p>
     <w:p>
       <w:pPr>
@@ -874,7 +800,31 @@
           <w:lang w:eastAsia="en-GB"/>
           <w14:ligatures w14:val="none"/>
         </w:rPr>
-        <w:t xml:space="preserve">Pod з nginx </w:t>
+        <w:t xml:space="preserve">Secret з root </w:t>
+      </w:r>
+      <w:proofErr w:type="spellStart"/>
+      <w:r>
+        <w:rPr>
+          <w:rFonts w:ascii="inherit" w:eastAsia="Times New Roman" w:hAnsi="inherit" w:cs="Times New Roman"/>
+          <w:color w:val="161616"/>
+          <w:kern w:val="0"/>
+          <w:bdr w:val="none" w:sz="0" w:space="0" w:color="auto" w:frame="1"/>
+          <w:lang w:eastAsia="en-GB"/>
+          <w14:ligatures w14:val="none"/>
+        </w:rPr>
+        <w:t>паролем</w:t>
+      </w:r>
+      <w:proofErr w:type="spellEnd"/>
+      <w:r>
+        <w:rPr>
+          <w:rFonts w:ascii="inherit" w:eastAsia="Times New Roman" w:hAnsi="inherit" w:cs="Times New Roman"/>
+          <w:color w:val="161616"/>
+          <w:kern w:val="0"/>
+          <w:bdr w:val="none" w:sz="0" w:space="0" w:color="auto" w:frame="1"/>
+          <w:lang w:eastAsia="en-GB"/>
+          <w14:ligatures w14:val="none"/>
+        </w:rPr>
+        <w:t xml:space="preserve"> </w:t>
       </w:r>
       <w:proofErr w:type="spellStart"/>
       <w:r>
@@ -910,55 +860,7 @@
           <w:lang w:eastAsia="en-GB"/>
           <w14:ligatures w14:val="none"/>
         </w:rPr>
-        <w:t>mysql</w:t>
-      </w:r>
-      <w:proofErr w:type="spellEnd"/>
-      <w:r>
-        <w:rPr>
-          <w:rFonts w:ascii="inherit" w:eastAsia="Times New Roman" w:hAnsi="inherit" w:cs="Times New Roman"/>
-          <w:color w:val="161616"/>
-          <w:kern w:val="0"/>
-          <w:bdr w:val="none" w:sz="0" w:space="0" w:color="auto" w:frame="1"/>
-          <w:lang w:eastAsia="en-GB"/>
-          <w14:ligatures w14:val="none"/>
-        </w:rPr>
-        <w:t xml:space="preserve">, </w:t>
-      </w:r>
-      <w:proofErr w:type="spellStart"/>
-      <w:r>
-        <w:rPr>
-          <w:rFonts w:ascii="inherit" w:eastAsia="Times New Roman" w:hAnsi="inherit" w:cs="Times New Roman"/>
-          <w:color w:val="161616"/>
-          <w:kern w:val="0"/>
-          <w:bdr w:val="none" w:sz="0" w:space="0" w:color="auto" w:frame="1"/>
-          <w:lang w:eastAsia="en-GB"/>
-          <w14:ligatures w14:val="none"/>
-        </w:rPr>
-        <w:t>використайте</w:t>
-      </w:r>
-      <w:proofErr w:type="spellEnd"/>
-      <w:r>
-        <w:rPr>
-          <w:rFonts w:ascii="inherit" w:eastAsia="Times New Roman" w:hAnsi="inherit" w:cs="Times New Roman"/>
-          <w:color w:val="161616"/>
-          <w:kern w:val="0"/>
-          <w:bdr w:val="none" w:sz="0" w:space="0" w:color="auto" w:frame="1"/>
-          <w:lang w:eastAsia="en-GB"/>
-          <w14:ligatures w14:val="none"/>
-        </w:rPr>
-        <w:t xml:space="preserve"> secret </w:t>
-      </w:r>
-      <w:proofErr w:type="spellStart"/>
-      <w:r>
-        <w:rPr>
-          <w:rFonts w:ascii="inherit" w:eastAsia="Times New Roman" w:hAnsi="inherit" w:cs="Times New Roman"/>
-          <w:color w:val="161616"/>
-          <w:kern w:val="0"/>
-          <w:bdr w:val="none" w:sz="0" w:space="0" w:color="auto" w:frame="1"/>
-          <w:lang w:eastAsia="en-GB"/>
-          <w14:ligatures w14:val="none"/>
-        </w:rPr>
-        <w:t>для</w:t>
+        <w:t>пароль</w:t>
       </w:r>
       <w:proofErr w:type="spellEnd"/>
       <w:r>
@@ -982,31 +884,7 @@
           <w:lang w:eastAsia="en-GB"/>
           <w14:ligatures w14:val="none"/>
         </w:rPr>
-        <w:t>створення</w:t>
-      </w:r>
-      <w:proofErr w:type="spellEnd"/>
-      <w:r>
-        <w:rPr>
-          <w:rFonts w:ascii="inherit" w:eastAsia="Times New Roman" w:hAnsi="inherit" w:cs="Times New Roman"/>
-          <w:color w:val="161616"/>
-          <w:kern w:val="0"/>
-          <w:bdr w:val="none" w:sz="0" w:space="0" w:color="auto" w:frame="1"/>
-          <w:lang w:eastAsia="en-GB"/>
-          <w14:ligatures w14:val="none"/>
-        </w:rPr>
-        <w:t xml:space="preserve"> pod з </w:t>
-      </w:r>
-      <w:proofErr w:type="spellStart"/>
-      <w:r>
-        <w:rPr>
-          <w:rFonts w:ascii="inherit" w:eastAsia="Times New Roman" w:hAnsi="inherit" w:cs="Times New Roman"/>
-          <w:color w:val="161616"/>
-          <w:kern w:val="0"/>
-          <w:bdr w:val="none" w:sz="0" w:space="0" w:color="auto" w:frame="1"/>
-          <w:lang w:eastAsia="en-GB"/>
-          <w14:ligatures w14:val="none"/>
-        </w:rPr>
-        <w:t>базою</w:t>
+        <w:t>та</w:t>
       </w:r>
       <w:proofErr w:type="spellEnd"/>
       <w:r>
@@ -1030,9 +908,138 @@
           <w:lang w:eastAsia="en-GB"/>
           <w14:ligatures w14:val="none"/>
         </w:rPr>
-        <w:t>даних</w:t>
-      </w:r>
-      <w:proofErr w:type="spellEnd"/>
+        <w:t>іменем</w:t>
+      </w:r>
+      <w:proofErr w:type="spellEnd"/>
+      <w:r>
+        <w:rPr>
+          <w:rFonts w:ascii="inherit" w:eastAsia="Times New Roman" w:hAnsi="inherit" w:cs="Times New Roman"/>
+          <w:color w:val="161616"/>
+          <w:kern w:val="0"/>
+          <w:bdr w:val="none" w:sz="0" w:space="0" w:color="auto" w:frame="1"/>
+          <w:lang w:eastAsia="en-GB"/>
+          <w14:ligatures w14:val="none"/>
+        </w:rPr>
+        <w:t xml:space="preserve"> </w:t>
+      </w:r>
+      <w:proofErr w:type="spellStart"/>
+      <w:r>
+        <w:rPr>
+          <w:rFonts w:ascii="inherit" w:eastAsia="Times New Roman" w:hAnsi="inherit" w:cs="Times New Roman"/>
+          <w:color w:val="161616"/>
+          <w:kern w:val="0"/>
+          <w:bdr w:val="none" w:sz="0" w:space="0" w:color="auto" w:frame="1"/>
+          <w:lang w:eastAsia="en-GB"/>
+          <w14:ligatures w14:val="none"/>
+        </w:rPr>
+        <w:t>юзера</w:t>
+      </w:r>
+      <w:proofErr w:type="spellEnd"/>
+      <w:r>
+        <w:rPr>
+          <w:rFonts w:ascii="inherit" w:eastAsia="Times New Roman" w:hAnsi="inherit" w:cs="Times New Roman"/>
+          <w:color w:val="161616"/>
+          <w:kern w:val="0"/>
+          <w:bdr w:val="none" w:sz="0" w:space="0" w:color="auto" w:frame="1"/>
+          <w:lang w:eastAsia="en-GB"/>
+          <w14:ligatures w14:val="none"/>
+        </w:rPr>
+        <w:t xml:space="preserve"> </w:t>
+      </w:r>
+      <w:proofErr w:type="spellStart"/>
+      <w:r>
+        <w:rPr>
+          <w:rFonts w:ascii="inherit" w:eastAsia="Times New Roman" w:hAnsi="inherit" w:cs="Times New Roman"/>
+          <w:color w:val="161616"/>
+          <w:kern w:val="0"/>
+          <w:bdr w:val="none" w:sz="0" w:space="0" w:color="auto" w:frame="1"/>
+          <w:lang w:eastAsia="en-GB"/>
+          <w14:ligatures w14:val="none"/>
+        </w:rPr>
+        <w:t>до</w:t>
+      </w:r>
+      <w:proofErr w:type="spellEnd"/>
+      <w:r>
+        <w:rPr>
+          <w:rFonts w:ascii="inherit" w:eastAsia="Times New Roman" w:hAnsi="inherit" w:cs="Times New Roman"/>
+          <w:color w:val="161616"/>
+          <w:kern w:val="0"/>
+          <w:bdr w:val="none" w:sz="0" w:space="0" w:color="auto" w:frame="1"/>
+          <w:lang w:eastAsia="en-GB"/>
+          <w14:ligatures w14:val="none"/>
+        </w:rPr>
+        <w:t xml:space="preserve"> </w:t>
+      </w:r>
+      <w:proofErr w:type="spellStart"/>
+      <w:r>
+        <w:rPr>
+          <w:rFonts w:ascii="inherit" w:eastAsia="Times New Roman" w:hAnsi="inherit" w:cs="Times New Roman"/>
+          <w:color w:val="161616"/>
+          <w:kern w:val="0"/>
+          <w:bdr w:val="none" w:sz="0" w:space="0" w:color="auto" w:frame="1"/>
+          <w:lang w:eastAsia="en-GB"/>
+          <w14:ligatures w14:val="none"/>
+        </w:rPr>
+        <w:t>бази</w:t>
+      </w:r>
+      <w:proofErr w:type="spellEnd"/>
+    </w:p>
+    <w:p>
+      <w:pPr>
+        <w:ind w:left="720"/>
+        <w:textAlignment w:val="baseline"/>
+        <w:rPr>
+          <w:rFonts w:ascii="inherit" w:eastAsia="Times New Roman" w:hAnsi="inherit" w:cs="Times New Roman"/>
+          <w:color w:val="161616"/>
+          <w:kern w:val="0"/>
+          <w:lang w:eastAsia="en-GB"/>
+          <w14:ligatures w14:val="none"/>
+        </w:rPr>
+      </w:pPr>
+      <w:r>
+        <w:rPr>
+          <w:rFonts w:ascii="inherit" w:eastAsia="Times New Roman" w:hAnsi="inherit" w:cs="Times New Roman"/>
+          <w:color w:val="161616"/>
+          <w:kern w:val="0"/>
+          <w:lang w:eastAsia="en-GB"/>
+          <w14:ligatures w14:val="none"/>
+        </w:rPr>
+        <w:drawing>
+          <wp:inline distT="0" distB="0" distL="0" distR="0" wp14:anchorId="0CFBF2B3" wp14:editId="215F7A2D">
+            <wp:extent cx="5731510" cy="608965"/>
+            <wp:effectExtent l="0" t="0" r="0" b="635"/>
+            <wp:docPr id="1469083900" name="Picture 1"/>
+            <wp:cNvGraphicFramePr>
+              <a:graphicFrameLocks xmlns:a="http://schemas.openxmlformats.org/drawingml/2006/main" noChangeAspect="1"/>
+            </wp:cNvGraphicFramePr>
+            <a:graphic xmlns:a="http://schemas.openxmlformats.org/drawingml/2006/main">
+              <a:graphicData uri="http://schemas.openxmlformats.org/drawingml/2006/picture">
+                <pic:pic xmlns:pic="http://schemas.openxmlformats.org/drawingml/2006/picture">
+                  <pic:nvPicPr>
+                    <pic:cNvPr id="1469083900" name=""/>
+                    <pic:cNvPicPr/>
+                  </pic:nvPicPr>
+                  <pic:blipFill>
+                    <a:blip r:embed="rId10"/>
+                    <a:stretch>
+                      <a:fillRect/>
+                    </a:stretch>
+                  </pic:blipFill>
+                  <pic:spPr>
+                    <a:xfrm>
+                      <a:off x="0" y="0"/>
+                      <a:ext cx="5731510" cy="608965"/>
+                    </a:xfrm>
+                    <a:prstGeom prst="rect">
+                      <a:avLst/>
+                    </a:prstGeom>
+                  </pic:spPr>
+                </pic:pic>
+              </a:graphicData>
+            </a:graphic>
+          </wp:inline>
+        </w:drawing>
+      </w:r>
     </w:p>
     <w:p>
       <w:pPr>
@@ -1049,17 +1056,52 @@
           <w14:ligatures w14:val="none"/>
         </w:rPr>
       </w:pPr>
-      <w:proofErr w:type="spellStart"/>
-      <w:r>
-        <w:rPr>
-          <w:rFonts w:ascii="inherit" w:eastAsia="Times New Roman" w:hAnsi="inherit" w:cs="Times New Roman"/>
-          <w:color w:val="161616"/>
-          <w:kern w:val="0"/>
-          <w:bdr w:val="none" w:sz="0" w:space="0" w:color="auto" w:frame="1"/>
-          <w:lang w:eastAsia="en-GB"/>
-          <w14:ligatures w14:val="none"/>
-        </w:rPr>
-        <w:t>перевірте</w:t>
+      <w:r>
+        <w:rPr>
+          <w:rFonts w:ascii="inherit" w:eastAsia="Times New Roman" w:hAnsi="inherit" w:cs="Times New Roman"/>
+          <w:color w:val="161616"/>
+          <w:kern w:val="0"/>
+          <w:bdr w:val="none" w:sz="0" w:space="0" w:color="auto" w:frame="1"/>
+          <w:lang w:eastAsia="en-GB"/>
+          <w14:ligatures w14:val="none"/>
+        </w:rPr>
+        <w:t xml:space="preserve">Pod з nginx </w:t>
+      </w:r>
+      <w:proofErr w:type="spellStart"/>
+      <w:r>
+        <w:rPr>
+          <w:rFonts w:ascii="inherit" w:eastAsia="Times New Roman" w:hAnsi="inherit" w:cs="Times New Roman"/>
+          <w:color w:val="161616"/>
+          <w:kern w:val="0"/>
+          <w:bdr w:val="none" w:sz="0" w:space="0" w:color="auto" w:frame="1"/>
+          <w:lang w:eastAsia="en-GB"/>
+          <w14:ligatures w14:val="none"/>
+        </w:rPr>
+        <w:t>та</w:t>
+      </w:r>
+      <w:proofErr w:type="spellEnd"/>
+      <w:r>
+        <w:rPr>
+          <w:rFonts w:ascii="inherit" w:eastAsia="Times New Roman" w:hAnsi="inherit" w:cs="Times New Roman"/>
+          <w:color w:val="161616"/>
+          <w:kern w:val="0"/>
+          <w:bdr w:val="none" w:sz="0" w:space="0" w:color="auto" w:frame="1"/>
+          <w:lang w:eastAsia="en-GB"/>
+          <w14:ligatures w14:val="none"/>
+        </w:rPr>
+        <w:t xml:space="preserve"> </w:t>
+      </w:r>
+      <w:proofErr w:type="spellStart"/>
+      <w:r>
+        <w:rPr>
+          <w:rFonts w:ascii="inherit" w:eastAsia="Times New Roman" w:hAnsi="inherit" w:cs="Times New Roman"/>
+          <w:color w:val="161616"/>
+          <w:kern w:val="0"/>
+          <w:bdr w:val="none" w:sz="0" w:space="0" w:color="auto" w:frame="1"/>
+          <w:lang w:eastAsia="en-GB"/>
+          <w14:ligatures w14:val="none"/>
+        </w:rPr>
+        <w:t>mysql</w:t>
       </w:r>
       <w:proofErr w:type="spellEnd"/>
       <w:r>
@@ -1083,7 +1125,31 @@
           <w:lang w:eastAsia="en-GB"/>
           <w14:ligatures w14:val="none"/>
         </w:rPr>
-        <w:t>що</w:t>
+        <w:t>використайте</w:t>
+      </w:r>
+      <w:proofErr w:type="spellEnd"/>
+      <w:r>
+        <w:rPr>
+          <w:rFonts w:ascii="inherit" w:eastAsia="Times New Roman" w:hAnsi="inherit" w:cs="Times New Roman"/>
+          <w:color w:val="161616"/>
+          <w:kern w:val="0"/>
+          <w:bdr w:val="none" w:sz="0" w:space="0" w:color="auto" w:frame="1"/>
+          <w:lang w:eastAsia="en-GB"/>
+          <w14:ligatures w14:val="none"/>
+        </w:rPr>
+        <w:t xml:space="preserve"> secret </w:t>
+      </w:r>
+      <w:proofErr w:type="spellStart"/>
+      <w:r>
+        <w:rPr>
+          <w:rFonts w:ascii="inherit" w:eastAsia="Times New Roman" w:hAnsi="inherit" w:cs="Times New Roman"/>
+          <w:color w:val="161616"/>
+          <w:kern w:val="0"/>
+          <w:bdr w:val="none" w:sz="0" w:space="0" w:color="auto" w:frame="1"/>
+          <w:lang w:eastAsia="en-GB"/>
+          <w14:ligatures w14:val="none"/>
+        </w:rPr>
+        <w:t>для</w:t>
       </w:r>
       <w:proofErr w:type="spellEnd"/>
       <w:r>
@@ -1107,7 +1173,31 @@
           <w:lang w:eastAsia="en-GB"/>
           <w14:ligatures w14:val="none"/>
         </w:rPr>
-        <w:t>база</w:t>
+        <w:t>створення</w:t>
+      </w:r>
+      <w:proofErr w:type="spellEnd"/>
+      <w:r>
+        <w:rPr>
+          <w:rFonts w:ascii="inherit" w:eastAsia="Times New Roman" w:hAnsi="inherit" w:cs="Times New Roman"/>
+          <w:color w:val="161616"/>
+          <w:kern w:val="0"/>
+          <w:bdr w:val="none" w:sz="0" w:space="0" w:color="auto" w:frame="1"/>
+          <w:lang w:eastAsia="en-GB"/>
+          <w14:ligatures w14:val="none"/>
+        </w:rPr>
+        <w:t xml:space="preserve"> pod з </w:t>
+      </w:r>
+      <w:proofErr w:type="spellStart"/>
+      <w:r>
+        <w:rPr>
+          <w:rFonts w:ascii="inherit" w:eastAsia="Times New Roman" w:hAnsi="inherit" w:cs="Times New Roman"/>
+          <w:color w:val="161616"/>
+          <w:kern w:val="0"/>
+          <w:bdr w:val="none" w:sz="0" w:space="0" w:color="auto" w:frame="1"/>
+          <w:lang w:eastAsia="en-GB"/>
+          <w14:ligatures w14:val="none"/>
+        </w:rPr>
+        <w:t>базою</w:t>
       </w:r>
       <w:proofErr w:type="spellEnd"/>
       <w:r>
@@ -1131,187 +1221,134 @@
           <w:lang w:eastAsia="en-GB"/>
           <w14:ligatures w14:val="none"/>
         </w:rPr>
-        <w:t>працює</w:t>
-      </w:r>
-      <w:proofErr w:type="spellEnd"/>
-      <w:r>
-        <w:rPr>
-          <w:rFonts w:ascii="inherit" w:eastAsia="Times New Roman" w:hAnsi="inherit" w:cs="Times New Roman"/>
-          <w:color w:val="161616"/>
-          <w:kern w:val="0"/>
-          <w:bdr w:val="none" w:sz="0" w:space="0" w:color="auto" w:frame="1"/>
-          <w:lang w:eastAsia="en-GB"/>
-          <w14:ligatures w14:val="none"/>
-        </w:rPr>
-        <w:t xml:space="preserve"> </w:t>
-      </w:r>
-      <w:proofErr w:type="spellStart"/>
-      <w:r>
-        <w:rPr>
-          <w:rFonts w:ascii="inherit" w:eastAsia="Times New Roman" w:hAnsi="inherit" w:cs="Times New Roman"/>
-          <w:color w:val="161616"/>
-          <w:kern w:val="0"/>
-          <w:bdr w:val="none" w:sz="0" w:space="0" w:color="auto" w:frame="1"/>
-          <w:lang w:eastAsia="en-GB"/>
-          <w14:ligatures w14:val="none"/>
-        </w:rPr>
-        <w:t>коректно</w:t>
-      </w:r>
-      <w:proofErr w:type="spellEnd"/>
-      <w:r>
-        <w:rPr>
-          <w:rFonts w:ascii="inherit" w:eastAsia="Times New Roman" w:hAnsi="inherit" w:cs="Times New Roman"/>
-          <w:color w:val="161616"/>
-          <w:kern w:val="0"/>
-          <w:bdr w:val="none" w:sz="0" w:space="0" w:color="auto" w:frame="1"/>
-          <w:lang w:eastAsia="en-GB"/>
-          <w14:ligatures w14:val="none"/>
-        </w:rPr>
-        <w:t xml:space="preserve">, </w:t>
-      </w:r>
-      <w:proofErr w:type="spellStart"/>
-      <w:r>
-        <w:rPr>
-          <w:rFonts w:ascii="inherit" w:eastAsia="Times New Roman" w:hAnsi="inherit" w:cs="Times New Roman"/>
-          <w:color w:val="161616"/>
-          <w:kern w:val="0"/>
-          <w:bdr w:val="none" w:sz="0" w:space="0" w:color="auto" w:frame="1"/>
-          <w:lang w:eastAsia="en-GB"/>
-          <w14:ligatures w14:val="none"/>
-        </w:rPr>
-        <w:t>спробуйте</w:t>
-      </w:r>
-      <w:proofErr w:type="spellEnd"/>
-      <w:r>
-        <w:rPr>
-          <w:rFonts w:ascii="inherit" w:eastAsia="Times New Roman" w:hAnsi="inherit" w:cs="Times New Roman"/>
-          <w:color w:val="161616"/>
-          <w:kern w:val="0"/>
-          <w:bdr w:val="none" w:sz="0" w:space="0" w:color="auto" w:frame="1"/>
-          <w:lang w:eastAsia="en-GB"/>
-          <w14:ligatures w14:val="none"/>
-        </w:rPr>
-        <w:t xml:space="preserve"> </w:t>
-      </w:r>
-      <w:proofErr w:type="spellStart"/>
-      <w:r>
-        <w:rPr>
-          <w:rFonts w:ascii="inherit" w:eastAsia="Times New Roman" w:hAnsi="inherit" w:cs="Times New Roman"/>
-          <w:color w:val="161616"/>
-          <w:kern w:val="0"/>
-          <w:bdr w:val="none" w:sz="0" w:space="0" w:color="auto" w:frame="1"/>
-          <w:lang w:eastAsia="en-GB"/>
-          <w14:ligatures w14:val="none"/>
-        </w:rPr>
-        <w:t>підключитись</w:t>
-      </w:r>
-      <w:proofErr w:type="spellEnd"/>
-      <w:r>
-        <w:rPr>
-          <w:rFonts w:ascii="inherit" w:eastAsia="Times New Roman" w:hAnsi="inherit" w:cs="Times New Roman"/>
-          <w:color w:val="161616"/>
-          <w:kern w:val="0"/>
-          <w:bdr w:val="none" w:sz="0" w:space="0" w:color="auto" w:frame="1"/>
-          <w:lang w:eastAsia="en-GB"/>
-          <w14:ligatures w14:val="none"/>
-        </w:rPr>
-        <w:t xml:space="preserve"> </w:t>
-      </w:r>
-      <w:proofErr w:type="spellStart"/>
-      <w:r>
-        <w:rPr>
-          <w:rFonts w:ascii="inherit" w:eastAsia="Times New Roman" w:hAnsi="inherit" w:cs="Times New Roman"/>
-          <w:color w:val="161616"/>
-          <w:kern w:val="0"/>
-          <w:bdr w:val="none" w:sz="0" w:space="0" w:color="auto" w:frame="1"/>
-          <w:lang w:eastAsia="en-GB"/>
-          <w14:ligatures w14:val="none"/>
-        </w:rPr>
-        <w:t>як</w:t>
-      </w:r>
-      <w:proofErr w:type="spellEnd"/>
-      <w:r>
-        <w:rPr>
-          <w:rFonts w:ascii="inherit" w:eastAsia="Times New Roman" w:hAnsi="inherit" w:cs="Times New Roman"/>
-          <w:color w:val="161616"/>
-          <w:kern w:val="0"/>
-          <w:bdr w:val="none" w:sz="0" w:space="0" w:color="auto" w:frame="1"/>
-          <w:lang w:eastAsia="en-GB"/>
-          <w14:ligatures w14:val="none"/>
-        </w:rPr>
-        <w:t xml:space="preserve"> </w:t>
-      </w:r>
-      <w:proofErr w:type="spellStart"/>
-      <w:r>
-        <w:rPr>
-          <w:rFonts w:ascii="inherit" w:eastAsia="Times New Roman" w:hAnsi="inherit" w:cs="Times New Roman"/>
-          <w:color w:val="161616"/>
-          <w:kern w:val="0"/>
-          <w:bdr w:val="none" w:sz="0" w:space="0" w:color="auto" w:frame="1"/>
-          <w:lang w:eastAsia="en-GB"/>
-          <w14:ligatures w14:val="none"/>
-        </w:rPr>
-        <w:t>було</w:t>
-      </w:r>
-      <w:proofErr w:type="spellEnd"/>
-      <w:r>
-        <w:rPr>
-          <w:rFonts w:ascii="inherit" w:eastAsia="Times New Roman" w:hAnsi="inherit" w:cs="Times New Roman"/>
-          <w:color w:val="161616"/>
-          <w:kern w:val="0"/>
-          <w:bdr w:val="none" w:sz="0" w:space="0" w:color="auto" w:frame="1"/>
-          <w:lang w:eastAsia="en-GB"/>
-          <w14:ligatures w14:val="none"/>
-        </w:rPr>
-        <w:t xml:space="preserve"> </w:t>
-      </w:r>
-      <w:proofErr w:type="spellStart"/>
-      <w:r>
-        <w:rPr>
-          <w:rFonts w:ascii="inherit" w:eastAsia="Times New Roman" w:hAnsi="inherit" w:cs="Times New Roman"/>
-          <w:color w:val="161616"/>
-          <w:kern w:val="0"/>
-          <w:bdr w:val="none" w:sz="0" w:space="0" w:color="auto" w:frame="1"/>
-          <w:lang w:eastAsia="en-GB"/>
-          <w14:ligatures w14:val="none"/>
-        </w:rPr>
-        <w:t>показано</w:t>
-      </w:r>
-      <w:proofErr w:type="spellEnd"/>
-      <w:r>
-        <w:rPr>
-          <w:rFonts w:ascii="inherit" w:eastAsia="Times New Roman" w:hAnsi="inherit" w:cs="Times New Roman"/>
-          <w:color w:val="161616"/>
-          <w:kern w:val="0"/>
-          <w:bdr w:val="none" w:sz="0" w:space="0" w:color="auto" w:frame="1"/>
-          <w:lang w:eastAsia="en-GB"/>
-          <w14:ligatures w14:val="none"/>
-        </w:rPr>
-        <w:t xml:space="preserve"> </w:t>
-      </w:r>
-      <w:proofErr w:type="spellStart"/>
-      <w:r>
-        <w:rPr>
-          <w:rFonts w:ascii="inherit" w:eastAsia="Times New Roman" w:hAnsi="inherit" w:cs="Times New Roman"/>
-          <w:color w:val="161616"/>
-          <w:kern w:val="0"/>
-          <w:bdr w:val="none" w:sz="0" w:space="0" w:color="auto" w:frame="1"/>
-          <w:lang w:eastAsia="en-GB"/>
-          <w14:ligatures w14:val="none"/>
-        </w:rPr>
-        <w:t>на</w:t>
-      </w:r>
-      <w:proofErr w:type="spellEnd"/>
-      <w:r>
-        <w:rPr>
-          <w:rFonts w:ascii="inherit" w:eastAsia="Times New Roman" w:hAnsi="inherit" w:cs="Times New Roman"/>
-          <w:color w:val="161616"/>
-          <w:kern w:val="0"/>
-          <w:bdr w:val="none" w:sz="0" w:space="0" w:color="auto" w:frame="1"/>
-          <w:lang w:eastAsia="en-GB"/>
-          <w14:ligatures w14:val="none"/>
-        </w:rPr>
-        <w:t xml:space="preserve"> live coding</w:t>
+        <w:t>даних</w:t>
+      </w:r>
+      <w:proofErr w:type="spellEnd"/>
+    </w:p>
+    <w:p>
+      <w:pPr>
+        <w:ind w:left="720"/>
+        <w:textAlignment w:val="baseline"/>
+        <w:rPr>
+          <w:rFonts w:ascii="inherit" w:eastAsia="Times New Roman" w:hAnsi="inherit" w:cs="Times New Roman"/>
+          <w:color w:val="161616"/>
+          <w:kern w:val="0"/>
+          <w:lang w:val="en-US" w:eastAsia="en-GB"/>
+          <w14:ligatures w14:val="none"/>
+        </w:rPr>
+      </w:pPr>
+      <w:r>
+        <w:rPr>
+          <w:rFonts w:ascii="inherit" w:eastAsia="Times New Roman" w:hAnsi="inherit" w:cs="Times New Roman"/>
+          <w:color w:val="161616"/>
+          <w:kern w:val="0"/>
+          <w:bdr w:val="none" w:sz="0" w:space="0" w:color="auto" w:frame="1"/>
+          <w:lang w:val="uk-UA" w:eastAsia="en-GB"/>
+          <w14:ligatures w14:val="none"/>
+        </w:rPr>
+        <w:t xml:space="preserve">Використовувались раніше створені </w:t>
+      </w:r>
+      <w:r>
+        <w:rPr>
+          <w:rFonts w:ascii="inherit" w:eastAsia="Times New Roman" w:hAnsi="inherit" w:cs="Times New Roman"/>
+          <w:color w:val="161616"/>
+          <w:kern w:val="0"/>
+          <w:bdr w:val="none" w:sz="0" w:space="0" w:color="auto" w:frame="1"/>
+          <w:lang w:val="en-US" w:eastAsia="en-GB"/>
+          <w14:ligatures w14:val="none"/>
+        </w:rPr>
+        <w:t xml:space="preserve">images </w:t>
+      </w:r>
+      <w:r>
+        <w:rPr>
+          <w:rFonts w:ascii="inherit" w:eastAsia="Times New Roman" w:hAnsi="inherit" w:cs="Times New Roman"/>
+          <w:color w:val="161616"/>
+          <w:kern w:val="0"/>
+          <w:bdr w:val="none" w:sz="0" w:space="0" w:color="auto" w:frame="1"/>
+          <w:lang w:val="uk-UA" w:eastAsia="en-GB"/>
+          <w14:ligatures w14:val="none"/>
+        </w:rPr>
+        <w:t xml:space="preserve">з </w:t>
+      </w:r>
+      <w:r>
+        <w:rPr>
+          <w:rFonts w:ascii="inherit" w:eastAsia="Times New Roman" w:hAnsi="inherit" w:cs="Times New Roman"/>
+          <w:color w:val="161616"/>
+          <w:kern w:val="0"/>
+          <w:bdr w:val="none" w:sz="0" w:space="0" w:color="auto" w:frame="1"/>
+          <w:lang w:val="en-US" w:eastAsia="en-GB"/>
+          <w14:ligatures w14:val="none"/>
+        </w:rPr>
+        <w:t>docker hub</w:t>
+      </w:r>
+    </w:p>
+    <w:p>
+      <w:pPr>
+        <w:pStyle w:val="ListParagraph"/>
+        <w:rPr>
+          <w:rFonts w:ascii="inherit" w:eastAsia="Times New Roman" w:hAnsi="inherit" w:cs="Times New Roman"/>
+          <w:color w:val="161616"/>
+          <w:kern w:val="0"/>
+          <w:lang w:eastAsia="en-GB"/>
+          <w14:ligatures w14:val="none"/>
+        </w:rPr>
+      </w:pPr>
+    </w:p>
+    <w:p>
+      <w:pPr>
+        <w:ind w:left="720"/>
+        <w:textAlignment w:val="baseline"/>
+        <w:rPr>
+          <w:rFonts w:ascii="inherit" w:eastAsia="Times New Roman" w:hAnsi="inherit" w:cs="Times New Roman"/>
+          <w:color w:val="161616"/>
+          <w:kern w:val="0"/>
+          <w:lang w:eastAsia="en-GB"/>
+          <w14:ligatures w14:val="none"/>
+        </w:rPr>
+      </w:pPr>
+      <w:r>
+        <w:rPr>
+          <w:rFonts w:ascii="inherit" w:eastAsia="Times New Roman" w:hAnsi="inherit" w:cs="Times New Roman"/>
+          <w:color w:val="161616"/>
+          <w:kern w:val="0"/>
+          <w:lang w:eastAsia="en-GB"/>
+          <w14:ligatures w14:val="none"/>
+        </w:rPr>
+        <w:drawing>
+          <wp:inline distT="0" distB="0" distL="0" distR="0" wp14:anchorId="19042318" wp14:editId="1C2F81AE">
+            <wp:extent cx="5731510" cy="478790"/>
+            <wp:effectExtent l="0" t="0" r="0" b="3810"/>
+            <wp:docPr id="1172555715" name="Picture 1"/>
+            <wp:cNvGraphicFramePr>
+              <a:graphicFrameLocks xmlns:a="http://schemas.openxmlformats.org/drawingml/2006/main" noChangeAspect="1"/>
+            </wp:cNvGraphicFramePr>
+            <a:graphic xmlns:a="http://schemas.openxmlformats.org/drawingml/2006/main">
+              <a:graphicData uri="http://schemas.openxmlformats.org/drawingml/2006/picture">
+                <pic:pic xmlns:pic="http://schemas.openxmlformats.org/drawingml/2006/picture">
+                  <pic:nvPicPr>
+                    <pic:cNvPr id="1172555715" name=""/>
+                    <pic:cNvPicPr/>
+                  </pic:nvPicPr>
+                  <pic:blipFill>
+                    <a:blip r:embed="rId11"/>
+                    <a:stretch>
+                      <a:fillRect/>
+                    </a:stretch>
+                  </pic:blipFill>
+                  <pic:spPr>
+                    <a:xfrm>
+                      <a:off x="0" y="0"/>
+                      <a:ext cx="5731510" cy="478790"/>
+                    </a:xfrm>
+                    <a:prstGeom prst="rect">
+                      <a:avLst/>
+                    </a:prstGeom>
+                  </pic:spPr>
+                </pic:pic>
+              </a:graphicData>
+            </a:graphic>
+          </wp:inline>
+        </w:drawing>
       </w:r>
     </w:p>
     <w:p>
@@ -1339,7 +1376,31 @@
           <w:lang w:eastAsia="en-GB"/>
           <w14:ligatures w14:val="none"/>
         </w:rPr>
-        <w:t>видаліть</w:t>
+        <w:t>перевірте</w:t>
+      </w:r>
+      <w:proofErr w:type="spellEnd"/>
+      <w:r>
+        <w:rPr>
+          <w:rFonts w:ascii="inherit" w:eastAsia="Times New Roman" w:hAnsi="inherit" w:cs="Times New Roman"/>
+          <w:color w:val="161616"/>
+          <w:kern w:val="0"/>
+          <w:bdr w:val="none" w:sz="0" w:space="0" w:color="auto" w:frame="1"/>
+          <w:lang w:eastAsia="en-GB"/>
+          <w14:ligatures w14:val="none"/>
+        </w:rPr>
+        <w:t xml:space="preserve">, </w:t>
+      </w:r>
+      <w:proofErr w:type="spellStart"/>
+      <w:r>
+        <w:rPr>
+          <w:rFonts w:ascii="inherit" w:eastAsia="Times New Roman" w:hAnsi="inherit" w:cs="Times New Roman"/>
+          <w:color w:val="161616"/>
+          <w:kern w:val="0"/>
+          <w:bdr w:val="none" w:sz="0" w:space="0" w:color="auto" w:frame="1"/>
+          <w:lang w:eastAsia="en-GB"/>
+          <w14:ligatures w14:val="none"/>
+        </w:rPr>
+        <w:t>що</w:t>
       </w:r>
       <w:proofErr w:type="spellEnd"/>
       <w:r>
@@ -1363,36 +1424,577 @@
           <w:lang w:eastAsia="en-GB"/>
           <w14:ligatures w14:val="none"/>
         </w:rPr>
-        <w:t>ресурси</w:t>
-      </w:r>
-      <w:proofErr w:type="spellEnd"/>
-      <w:r>
-        <w:rPr>
-          <w:rFonts w:ascii="inherit" w:eastAsia="Times New Roman" w:hAnsi="inherit" w:cs="Times New Roman"/>
-          <w:color w:val="161616"/>
-          <w:kern w:val="0"/>
-          <w:bdr w:val="none" w:sz="0" w:space="0" w:color="auto" w:frame="1"/>
-          <w:lang w:eastAsia="en-GB"/>
-          <w14:ligatures w14:val="none"/>
-        </w:rPr>
-        <w:t xml:space="preserve"> у </w:t>
-      </w:r>
-      <w:proofErr w:type="spellStart"/>
-      <w:r>
-        <w:rPr>
-          <w:rFonts w:ascii="inherit" w:eastAsia="Times New Roman" w:hAnsi="inherit" w:cs="Times New Roman"/>
-          <w:color w:val="161616"/>
-          <w:kern w:val="0"/>
-          <w:bdr w:val="none" w:sz="0" w:space="0" w:color="auto" w:frame="1"/>
-          <w:lang w:eastAsia="en-GB"/>
-          <w14:ligatures w14:val="none"/>
-        </w:rPr>
-        <w:t>кінці</w:t>
-      </w:r>
-      <w:proofErr w:type="spellEnd"/>
+        <w:t>база</w:t>
+      </w:r>
+      <w:proofErr w:type="spellEnd"/>
+      <w:r>
+        <w:rPr>
+          <w:rFonts w:ascii="inherit" w:eastAsia="Times New Roman" w:hAnsi="inherit" w:cs="Times New Roman"/>
+          <w:color w:val="161616"/>
+          <w:kern w:val="0"/>
+          <w:bdr w:val="none" w:sz="0" w:space="0" w:color="auto" w:frame="1"/>
+          <w:lang w:eastAsia="en-GB"/>
+          <w14:ligatures w14:val="none"/>
+        </w:rPr>
+        <w:t xml:space="preserve"> </w:t>
+      </w:r>
+      <w:proofErr w:type="spellStart"/>
+      <w:r>
+        <w:rPr>
+          <w:rFonts w:ascii="inherit" w:eastAsia="Times New Roman" w:hAnsi="inherit" w:cs="Times New Roman"/>
+          <w:color w:val="161616"/>
+          <w:kern w:val="0"/>
+          <w:bdr w:val="none" w:sz="0" w:space="0" w:color="auto" w:frame="1"/>
+          <w:lang w:eastAsia="en-GB"/>
+          <w14:ligatures w14:val="none"/>
+        </w:rPr>
+        <w:t>працює</w:t>
+      </w:r>
+      <w:proofErr w:type="spellEnd"/>
+      <w:r>
+        <w:rPr>
+          <w:rFonts w:ascii="inherit" w:eastAsia="Times New Roman" w:hAnsi="inherit" w:cs="Times New Roman"/>
+          <w:color w:val="161616"/>
+          <w:kern w:val="0"/>
+          <w:bdr w:val="none" w:sz="0" w:space="0" w:color="auto" w:frame="1"/>
+          <w:lang w:eastAsia="en-GB"/>
+          <w14:ligatures w14:val="none"/>
+        </w:rPr>
+        <w:t xml:space="preserve"> </w:t>
+      </w:r>
+      <w:proofErr w:type="spellStart"/>
+      <w:r>
+        <w:rPr>
+          <w:rFonts w:ascii="inherit" w:eastAsia="Times New Roman" w:hAnsi="inherit" w:cs="Times New Roman"/>
+          <w:color w:val="161616"/>
+          <w:kern w:val="0"/>
+          <w:bdr w:val="none" w:sz="0" w:space="0" w:color="auto" w:frame="1"/>
+          <w:lang w:eastAsia="en-GB"/>
+          <w14:ligatures w14:val="none"/>
+        </w:rPr>
+        <w:t>коректно</w:t>
+      </w:r>
+      <w:proofErr w:type="spellEnd"/>
+      <w:r>
+        <w:rPr>
+          <w:rFonts w:ascii="inherit" w:eastAsia="Times New Roman" w:hAnsi="inherit" w:cs="Times New Roman"/>
+          <w:color w:val="161616"/>
+          <w:kern w:val="0"/>
+          <w:bdr w:val="none" w:sz="0" w:space="0" w:color="auto" w:frame="1"/>
+          <w:lang w:eastAsia="en-GB"/>
+          <w14:ligatures w14:val="none"/>
+        </w:rPr>
+        <w:t xml:space="preserve">, </w:t>
+      </w:r>
+      <w:proofErr w:type="spellStart"/>
+      <w:r>
+        <w:rPr>
+          <w:rFonts w:ascii="inherit" w:eastAsia="Times New Roman" w:hAnsi="inherit" w:cs="Times New Roman"/>
+          <w:color w:val="161616"/>
+          <w:kern w:val="0"/>
+          <w:bdr w:val="none" w:sz="0" w:space="0" w:color="auto" w:frame="1"/>
+          <w:lang w:eastAsia="en-GB"/>
+          <w14:ligatures w14:val="none"/>
+        </w:rPr>
+        <w:t>спробуйте</w:t>
+      </w:r>
+      <w:proofErr w:type="spellEnd"/>
+      <w:r>
+        <w:rPr>
+          <w:rFonts w:ascii="inherit" w:eastAsia="Times New Roman" w:hAnsi="inherit" w:cs="Times New Roman"/>
+          <w:color w:val="161616"/>
+          <w:kern w:val="0"/>
+          <w:bdr w:val="none" w:sz="0" w:space="0" w:color="auto" w:frame="1"/>
+          <w:lang w:eastAsia="en-GB"/>
+          <w14:ligatures w14:val="none"/>
+        </w:rPr>
+        <w:t xml:space="preserve"> </w:t>
+      </w:r>
+      <w:proofErr w:type="spellStart"/>
+      <w:r>
+        <w:rPr>
+          <w:rFonts w:ascii="inherit" w:eastAsia="Times New Roman" w:hAnsi="inherit" w:cs="Times New Roman"/>
+          <w:color w:val="161616"/>
+          <w:kern w:val="0"/>
+          <w:bdr w:val="none" w:sz="0" w:space="0" w:color="auto" w:frame="1"/>
+          <w:lang w:eastAsia="en-GB"/>
+          <w14:ligatures w14:val="none"/>
+        </w:rPr>
+        <w:t>підключитись</w:t>
+      </w:r>
+      <w:proofErr w:type="spellEnd"/>
+      <w:r>
+        <w:rPr>
+          <w:rFonts w:ascii="inherit" w:eastAsia="Times New Roman" w:hAnsi="inherit" w:cs="Times New Roman"/>
+          <w:color w:val="161616"/>
+          <w:kern w:val="0"/>
+          <w:bdr w:val="none" w:sz="0" w:space="0" w:color="auto" w:frame="1"/>
+          <w:lang w:eastAsia="en-GB"/>
+          <w14:ligatures w14:val="none"/>
+        </w:rPr>
+        <w:t xml:space="preserve"> </w:t>
+      </w:r>
+      <w:proofErr w:type="spellStart"/>
+      <w:r>
+        <w:rPr>
+          <w:rFonts w:ascii="inherit" w:eastAsia="Times New Roman" w:hAnsi="inherit" w:cs="Times New Roman"/>
+          <w:color w:val="161616"/>
+          <w:kern w:val="0"/>
+          <w:bdr w:val="none" w:sz="0" w:space="0" w:color="auto" w:frame="1"/>
+          <w:lang w:eastAsia="en-GB"/>
+          <w14:ligatures w14:val="none"/>
+        </w:rPr>
+        <w:t>як</w:t>
+      </w:r>
+      <w:proofErr w:type="spellEnd"/>
+      <w:r>
+        <w:rPr>
+          <w:rFonts w:ascii="inherit" w:eastAsia="Times New Roman" w:hAnsi="inherit" w:cs="Times New Roman"/>
+          <w:color w:val="161616"/>
+          <w:kern w:val="0"/>
+          <w:bdr w:val="none" w:sz="0" w:space="0" w:color="auto" w:frame="1"/>
+          <w:lang w:eastAsia="en-GB"/>
+          <w14:ligatures w14:val="none"/>
+        </w:rPr>
+        <w:t xml:space="preserve"> </w:t>
+      </w:r>
+      <w:proofErr w:type="spellStart"/>
+      <w:r>
+        <w:rPr>
+          <w:rFonts w:ascii="inherit" w:eastAsia="Times New Roman" w:hAnsi="inherit" w:cs="Times New Roman"/>
+          <w:color w:val="161616"/>
+          <w:kern w:val="0"/>
+          <w:bdr w:val="none" w:sz="0" w:space="0" w:color="auto" w:frame="1"/>
+          <w:lang w:eastAsia="en-GB"/>
+          <w14:ligatures w14:val="none"/>
+        </w:rPr>
+        <w:t>було</w:t>
+      </w:r>
+      <w:proofErr w:type="spellEnd"/>
+      <w:r>
+        <w:rPr>
+          <w:rFonts w:ascii="inherit" w:eastAsia="Times New Roman" w:hAnsi="inherit" w:cs="Times New Roman"/>
+          <w:color w:val="161616"/>
+          <w:kern w:val="0"/>
+          <w:bdr w:val="none" w:sz="0" w:space="0" w:color="auto" w:frame="1"/>
+          <w:lang w:eastAsia="en-GB"/>
+          <w14:ligatures w14:val="none"/>
+        </w:rPr>
+        <w:t xml:space="preserve"> </w:t>
+      </w:r>
+      <w:proofErr w:type="spellStart"/>
+      <w:r>
+        <w:rPr>
+          <w:rFonts w:ascii="inherit" w:eastAsia="Times New Roman" w:hAnsi="inherit" w:cs="Times New Roman"/>
+          <w:color w:val="161616"/>
+          <w:kern w:val="0"/>
+          <w:bdr w:val="none" w:sz="0" w:space="0" w:color="auto" w:frame="1"/>
+          <w:lang w:eastAsia="en-GB"/>
+          <w14:ligatures w14:val="none"/>
+        </w:rPr>
+        <w:t>показано</w:t>
+      </w:r>
+      <w:proofErr w:type="spellEnd"/>
+      <w:r>
+        <w:rPr>
+          <w:rFonts w:ascii="inherit" w:eastAsia="Times New Roman" w:hAnsi="inherit" w:cs="Times New Roman"/>
+          <w:color w:val="161616"/>
+          <w:kern w:val="0"/>
+          <w:bdr w:val="none" w:sz="0" w:space="0" w:color="auto" w:frame="1"/>
+          <w:lang w:eastAsia="en-GB"/>
+          <w14:ligatures w14:val="none"/>
+        </w:rPr>
+        <w:t xml:space="preserve"> </w:t>
+      </w:r>
+      <w:proofErr w:type="spellStart"/>
+      <w:r>
+        <w:rPr>
+          <w:rFonts w:ascii="inherit" w:eastAsia="Times New Roman" w:hAnsi="inherit" w:cs="Times New Roman"/>
+          <w:color w:val="161616"/>
+          <w:kern w:val="0"/>
+          <w:bdr w:val="none" w:sz="0" w:space="0" w:color="auto" w:frame="1"/>
+          <w:lang w:eastAsia="en-GB"/>
+          <w14:ligatures w14:val="none"/>
+        </w:rPr>
+        <w:t>на</w:t>
+      </w:r>
+      <w:proofErr w:type="spellEnd"/>
+      <w:r>
+        <w:rPr>
+          <w:rFonts w:ascii="inherit" w:eastAsia="Times New Roman" w:hAnsi="inherit" w:cs="Times New Roman"/>
+          <w:color w:val="161616"/>
+          <w:kern w:val="0"/>
+          <w:bdr w:val="none" w:sz="0" w:space="0" w:color="auto" w:frame="1"/>
+          <w:lang w:eastAsia="en-GB"/>
+          <w14:ligatures w14:val="none"/>
+        </w:rPr>
+        <w:t xml:space="preserve"> live coding</w:t>
+      </w:r>
     </w:p>
     <w:p>
       <w:pPr>
+        <w:numPr>
+          <w:ilvl w:val="0"/>
+          <w:numId w:val="1"/>
+        </w:numPr>
+        <w:textAlignment w:val="baseline"/>
+        <w:rPr>
+          <w:rFonts w:ascii="inherit" w:eastAsia="Times New Roman" w:hAnsi="inherit" w:cs="Times New Roman"/>
+          <w:color w:val="161616"/>
+          <w:kern w:val="0"/>
+          <w:lang w:eastAsia="en-GB"/>
+          <w14:ligatures w14:val="none"/>
+        </w:rPr>
+      </w:pPr>
+      <w:r>
+        <w:rPr>
+          <w:rFonts w:ascii="inherit" w:eastAsia="Times New Roman" w:hAnsi="inherit" w:cs="Times New Roman"/>
+          <w:color w:val="161616"/>
+          <w:kern w:val="0"/>
+          <w:lang w:eastAsia="en-GB"/>
+          <w14:ligatures w14:val="none"/>
+        </w:rPr>
+        <w:drawing>
+          <wp:inline distT="0" distB="0" distL="0" distR="0" wp14:anchorId="63F60108" wp14:editId="3A663267">
+            <wp:extent cx="5731510" cy="817245"/>
+            <wp:effectExtent l="0" t="0" r="0" b="0"/>
+            <wp:docPr id="1852146435" name="Picture 1" descr="A black screen with white text&#10;&#10;Description automatically generated"/>
+            <wp:cNvGraphicFramePr>
+              <a:graphicFrameLocks xmlns:a="http://schemas.openxmlformats.org/drawingml/2006/main" noChangeAspect="1"/>
+            </wp:cNvGraphicFramePr>
+            <a:graphic xmlns:a="http://schemas.openxmlformats.org/drawingml/2006/main">
+              <a:graphicData uri="http://schemas.openxmlformats.org/drawingml/2006/picture">
+                <pic:pic xmlns:pic="http://schemas.openxmlformats.org/drawingml/2006/picture">
+                  <pic:nvPicPr>
+                    <pic:cNvPr id="1852146435" name="Picture 1" descr="A black screen with white text&#10;&#10;Description automatically generated"/>
+                    <pic:cNvPicPr/>
+                  </pic:nvPicPr>
+                  <pic:blipFill>
+                    <a:blip r:embed="rId12"/>
+                    <a:stretch>
+                      <a:fillRect/>
+                    </a:stretch>
+                  </pic:blipFill>
+                  <pic:spPr>
+                    <a:xfrm>
+                      <a:off x="0" y="0"/>
+                      <a:ext cx="5731510" cy="817245"/>
+                    </a:xfrm>
+                    <a:prstGeom prst="rect">
+                      <a:avLst/>
+                    </a:prstGeom>
+                  </pic:spPr>
+                </pic:pic>
+              </a:graphicData>
+            </a:graphic>
+          </wp:inline>
+        </w:drawing>
+      </w:r>
+    </w:p>
+    <w:p>
+      <w:pPr>
+        <w:ind w:left="720"/>
+        <w:textAlignment w:val="baseline"/>
+        <w:rPr>
+          <w:rFonts w:ascii="inherit" w:eastAsia="Times New Roman" w:hAnsi="inherit" w:cs="Times New Roman"/>
+          <w:color w:val="161616"/>
+          <w:kern w:val="0"/>
+          <w:lang w:eastAsia="en-GB"/>
+          <w14:ligatures w14:val="none"/>
+        </w:rPr>
+      </w:pPr>
+    </w:p>
+    <w:p>
+      <w:pPr>
+        <w:ind w:left="720"/>
+        <w:textAlignment w:val="baseline"/>
+        <w:rPr>
+          <w:rFonts w:ascii="inherit" w:eastAsia="Times New Roman" w:hAnsi="inherit" w:cs="Times New Roman"/>
+          <w:color w:val="161616"/>
+          <w:kern w:val="0"/>
+          <w:lang w:eastAsia="en-GB"/>
+          <w14:ligatures w14:val="none"/>
+        </w:rPr>
+      </w:pPr>
+      <w:r>
+        <w:rPr>
+          <w:rFonts w:ascii="inherit" w:eastAsia="Times New Roman" w:hAnsi="inherit" w:cs="Times New Roman"/>
+          <w:color w:val="161616"/>
+          <w:kern w:val="0"/>
+          <w:lang w:eastAsia="en-GB"/>
+          <w14:ligatures w14:val="none"/>
+        </w:rPr>
+        <w:drawing>
+          <wp:inline distT="0" distB="0" distL="0" distR="0" wp14:anchorId="3222F7BE" wp14:editId="4F272A0A">
+            <wp:extent cx="5731510" cy="588010"/>
+            <wp:effectExtent l="0" t="0" r="0" b="0"/>
+            <wp:docPr id="202407691" name="Picture 1"/>
+            <wp:cNvGraphicFramePr>
+              <a:graphicFrameLocks xmlns:a="http://schemas.openxmlformats.org/drawingml/2006/main" noChangeAspect="1"/>
+            </wp:cNvGraphicFramePr>
+            <a:graphic xmlns:a="http://schemas.openxmlformats.org/drawingml/2006/main">
+              <a:graphicData uri="http://schemas.openxmlformats.org/drawingml/2006/picture">
+                <pic:pic xmlns:pic="http://schemas.openxmlformats.org/drawingml/2006/picture">
+                  <pic:nvPicPr>
+                    <pic:cNvPr id="202407691" name=""/>
+                    <pic:cNvPicPr/>
+                  </pic:nvPicPr>
+                  <pic:blipFill>
+                    <a:blip r:embed="rId13"/>
+                    <a:stretch>
+                      <a:fillRect/>
+                    </a:stretch>
+                  </pic:blipFill>
+                  <pic:spPr>
+                    <a:xfrm>
+                      <a:off x="0" y="0"/>
+                      <a:ext cx="5731510" cy="588010"/>
+                    </a:xfrm>
+                    <a:prstGeom prst="rect">
+                      <a:avLst/>
+                    </a:prstGeom>
+                  </pic:spPr>
+                </pic:pic>
+              </a:graphicData>
+            </a:graphic>
+          </wp:inline>
+        </w:drawing>
+      </w:r>
+    </w:p>
+    <w:p>
+      <w:pPr>
+        <w:ind w:left="720"/>
+        <w:textAlignment w:val="baseline"/>
+        <w:rPr>
+          <w:rFonts w:ascii="inherit" w:eastAsia="Times New Roman" w:hAnsi="inherit" w:cs="Times New Roman"/>
+          <w:color w:val="161616"/>
+          <w:kern w:val="0"/>
+          <w:lang w:eastAsia="en-GB"/>
+          <w14:ligatures w14:val="none"/>
+        </w:rPr>
+      </w:pPr>
+    </w:p>
+    <w:p>
+      <w:pPr>
+        <w:ind w:left="720"/>
+        <w:textAlignment w:val="baseline"/>
+        <w:rPr>
+          <w:rFonts w:ascii="inherit" w:eastAsia="Times New Roman" w:hAnsi="inherit" w:cs="Times New Roman"/>
+          <w:color w:val="161616"/>
+          <w:kern w:val="0"/>
+          <w:lang w:val="uk-UA" w:eastAsia="en-GB"/>
+          <w14:ligatures w14:val="none"/>
+        </w:rPr>
+      </w:pPr>
+      <w:r>
+        <w:rPr>
+          <w:rFonts w:ascii="inherit" w:eastAsia="Times New Roman" w:hAnsi="inherit" w:cs="Times New Roman"/>
+          <w:color w:val="161616"/>
+          <w:kern w:val="0"/>
+          <w:lang w:val="uk-UA" w:eastAsia="en-GB"/>
+          <w14:ligatures w14:val="none"/>
+        </w:rPr>
+        <w:t xml:space="preserve">Підключення до </w:t>
+      </w:r>
+      <w:proofErr w:type="spellStart"/>
+      <w:r>
+        <w:rPr>
+          <w:rFonts w:ascii="inherit" w:eastAsia="Times New Roman" w:hAnsi="inherit" w:cs="Times New Roman"/>
+          <w:color w:val="161616"/>
+          <w:kern w:val="0"/>
+          <w:lang w:val="en-US" w:eastAsia="en-GB"/>
+          <w14:ligatures w14:val="none"/>
+        </w:rPr>
+        <w:t>mysql</w:t>
+      </w:r>
+      <w:proofErr w:type="spellEnd"/>
+      <w:r>
+        <w:rPr>
+          <w:rFonts w:ascii="inherit" w:eastAsia="Times New Roman" w:hAnsi="inherit" w:cs="Times New Roman"/>
+          <w:color w:val="161616"/>
+          <w:kern w:val="0"/>
+          <w:lang w:val="en-US" w:eastAsia="en-GB"/>
+          <w14:ligatures w14:val="none"/>
+        </w:rPr>
+        <w:t xml:space="preserve"> </w:t>
+      </w:r>
+    </w:p>
+    <w:p>
+      <w:pPr>
+        <w:ind w:left="720"/>
+        <w:textAlignment w:val="baseline"/>
+        <w:rPr>
+          <w:rFonts w:ascii="inherit" w:eastAsia="Times New Roman" w:hAnsi="inherit" w:cs="Times New Roman"/>
+          <w:color w:val="161616"/>
+          <w:kern w:val="0"/>
+          <w:lang w:eastAsia="en-GB"/>
+          <w14:ligatures w14:val="none"/>
+        </w:rPr>
+      </w:pPr>
+      <w:r>
+        <w:rPr>
+          <w:rFonts w:ascii="inherit" w:eastAsia="Times New Roman" w:hAnsi="inherit" w:cs="Times New Roman"/>
+          <w:color w:val="161616"/>
+          <w:kern w:val="0"/>
+          <w:lang w:eastAsia="en-GB"/>
+          <w14:ligatures w14:val="none"/>
+        </w:rPr>
+        <w:lastRenderedPageBreak/>
+        <w:drawing>
+          <wp:inline distT="0" distB="0" distL="0" distR="0" wp14:anchorId="2D12F9CE" wp14:editId="51DCA875">
+            <wp:extent cx="5731510" cy="2689860"/>
+            <wp:effectExtent l="0" t="0" r="0" b="2540"/>
+            <wp:docPr id="603007239" name="Picture 1" descr="A screenshot of a computer&#10;&#10;Description automatically generated"/>
+            <wp:cNvGraphicFramePr>
+              <a:graphicFrameLocks xmlns:a="http://schemas.openxmlformats.org/drawingml/2006/main" noChangeAspect="1"/>
+            </wp:cNvGraphicFramePr>
+            <a:graphic xmlns:a="http://schemas.openxmlformats.org/drawingml/2006/main">
+              <a:graphicData uri="http://schemas.openxmlformats.org/drawingml/2006/picture">
+                <pic:pic xmlns:pic="http://schemas.openxmlformats.org/drawingml/2006/picture">
+                  <pic:nvPicPr>
+                    <pic:cNvPr id="603007239" name="Picture 1" descr="A screenshot of a computer&#10;&#10;Description automatically generated"/>
+                    <pic:cNvPicPr/>
+                  </pic:nvPicPr>
+                  <pic:blipFill>
+                    <a:blip r:embed="rId14"/>
+                    <a:stretch>
+                      <a:fillRect/>
+                    </a:stretch>
+                  </pic:blipFill>
+                  <pic:spPr>
+                    <a:xfrm>
+                      <a:off x="0" y="0"/>
+                      <a:ext cx="5731510" cy="2689860"/>
+                    </a:xfrm>
+                    <a:prstGeom prst="rect">
+                      <a:avLst/>
+                    </a:prstGeom>
+                  </pic:spPr>
+                </pic:pic>
+              </a:graphicData>
+            </a:graphic>
+          </wp:inline>
+        </w:drawing>
+      </w:r>
+    </w:p>
+    <w:p>
+      <w:pPr>
+        <w:ind w:left="720"/>
+        <w:textAlignment w:val="baseline"/>
+        <w:rPr>
+          <w:rFonts w:ascii="inherit" w:eastAsia="Times New Roman" w:hAnsi="inherit" w:cs="Times New Roman"/>
+          <w:color w:val="161616"/>
+          <w:kern w:val="0"/>
+          <w:lang w:eastAsia="en-GB"/>
+          <w14:ligatures w14:val="none"/>
+        </w:rPr>
+      </w:pPr>
+    </w:p>
+    <w:p>
+      <w:pPr>
+        <w:ind w:left="720"/>
+        <w:textAlignment w:val="baseline"/>
+        <w:rPr>
+          <w:rFonts w:ascii="inherit" w:eastAsia="Times New Roman" w:hAnsi="inherit" w:cs="Times New Roman"/>
+          <w:color w:val="161616"/>
+          <w:kern w:val="0"/>
+          <w:lang w:val="uk-UA" w:eastAsia="en-GB"/>
+          <w14:ligatures w14:val="none"/>
+        </w:rPr>
+      </w:pPr>
+      <w:r>
+        <w:rPr>
+          <w:rFonts w:ascii="inherit" w:eastAsia="Times New Roman" w:hAnsi="inherit" w:cs="Times New Roman" w:hint="eastAsia"/>
+          <w:color w:val="161616"/>
+          <w:kern w:val="0"/>
+          <w:lang w:val="uk-UA" w:eastAsia="en-GB"/>
+          <w14:ligatures w14:val="none"/>
+        </w:rPr>
+        <w:t>П</w:t>
+      </w:r>
+      <w:r>
+        <w:rPr>
+          <w:rFonts w:ascii="inherit" w:eastAsia="Times New Roman" w:hAnsi="inherit" w:cs="Times New Roman"/>
+          <w:color w:val="161616"/>
+          <w:kern w:val="0"/>
+          <w:lang w:val="uk-UA" w:eastAsia="en-GB"/>
+          <w14:ligatures w14:val="none"/>
+        </w:rPr>
+        <w:t>еревірка з веба</w:t>
+      </w:r>
+    </w:p>
+    <w:p>
+      <w:pPr>
+        <w:ind w:left="720"/>
+        <w:textAlignment w:val="baseline"/>
+        <w:rPr>
+          <w:rFonts w:ascii="inherit" w:eastAsia="Times New Roman" w:hAnsi="inherit" w:cs="Times New Roman"/>
+          <w:color w:val="161616"/>
+          <w:kern w:val="0"/>
+          <w:lang w:eastAsia="en-GB"/>
+          <w14:ligatures w14:val="none"/>
+        </w:rPr>
+      </w:pPr>
+      <w:r>
+        <w:rPr>
+          <w:rFonts w:ascii="inherit" w:eastAsia="Times New Roman" w:hAnsi="inherit" w:cs="Times New Roman"/>
+          <w:color w:val="161616"/>
+          <w:kern w:val="0"/>
+          <w:lang w:eastAsia="en-GB"/>
+          <w14:ligatures w14:val="none"/>
+        </w:rPr>
+        <w:drawing>
+          <wp:inline distT="0" distB="0" distL="0" distR="0" wp14:anchorId="5629E5AC" wp14:editId="53254901">
+            <wp:extent cx="5731510" cy="3424555"/>
+            <wp:effectExtent l="0" t="0" r="0" b="4445"/>
+            <wp:docPr id="1790497195" name="Picture 1" descr="A screenshot of a computer&#10;&#10;Description automatically generated"/>
+            <wp:cNvGraphicFramePr>
+              <a:graphicFrameLocks xmlns:a="http://schemas.openxmlformats.org/drawingml/2006/main" noChangeAspect="1"/>
+            </wp:cNvGraphicFramePr>
+            <a:graphic xmlns:a="http://schemas.openxmlformats.org/drawingml/2006/main">
+              <a:graphicData uri="http://schemas.openxmlformats.org/drawingml/2006/picture">
+                <pic:pic xmlns:pic="http://schemas.openxmlformats.org/drawingml/2006/picture">
+                  <pic:nvPicPr>
+                    <pic:cNvPr id="1790497195" name="Picture 1" descr="A screenshot of a computer&#10;&#10;Description automatically generated"/>
+                    <pic:cNvPicPr/>
+                  </pic:nvPicPr>
+                  <pic:blipFill>
+                    <a:blip r:embed="rId15"/>
+                    <a:stretch>
+                      <a:fillRect/>
+                    </a:stretch>
+                  </pic:blipFill>
+                  <pic:spPr>
+                    <a:xfrm>
+                      <a:off x="0" y="0"/>
+                      <a:ext cx="5731510" cy="3424555"/>
+                    </a:xfrm>
+                    <a:prstGeom prst="rect">
+                      <a:avLst/>
+                    </a:prstGeom>
+                  </pic:spPr>
+                </pic:pic>
+              </a:graphicData>
+            </a:graphic>
+          </wp:inline>
+        </w:drawing>
+      </w:r>
+    </w:p>
+    <w:p>
+      <w:pPr>
+        <w:ind w:left="720"/>
+        <w:textAlignment w:val="baseline"/>
+        <w:rPr>
+          <w:rFonts w:ascii="inherit" w:eastAsia="Times New Roman" w:hAnsi="inherit" w:cs="Times New Roman"/>
+          <w:color w:val="161616"/>
+          <w:kern w:val="0"/>
+          <w:lang w:eastAsia="en-GB"/>
+          <w14:ligatures w14:val="none"/>
+        </w:rPr>
+      </w:pPr>
+    </w:p>
+    <w:p>
+      <w:pPr>
         <w:spacing w:after="120"/>
         <w:textAlignment w:val="baseline"/>
         <w:rPr>
@@ -1403,611 +2005,6 @@
           <w14:ligatures w14:val="none"/>
         </w:rPr>
       </w:pPr>
-    </w:p>
-    <w:p>
-      <w:pPr>
-        <w:textAlignment w:val="baseline"/>
-        <w:rPr>
-          <w:rFonts w:ascii="gt eesti pro display" w:eastAsia="Times New Roman" w:hAnsi="gt eesti pro display" w:cs="Times New Roman"/>
-          <w:color w:val="161616"/>
-          <w:kern w:val="0"/>
-          <w:lang w:eastAsia="en-GB"/>
-          <w14:ligatures w14:val="none"/>
-        </w:rPr>
-      </w:pPr>
-      <w:proofErr w:type="spellStart"/>
-      <w:r>
-        <w:rPr>
-          <w:rFonts w:ascii="inherit" w:eastAsia="Times New Roman" w:hAnsi="inherit" w:cs="Times New Roman"/>
-          <w:color w:val="161616"/>
-          <w:kern w:val="0"/>
-          <w:bdr w:val="none" w:sz="0" w:space="0" w:color="auto" w:frame="1"/>
-          <w:lang w:eastAsia="en-GB"/>
-          <w14:ligatures w14:val="none"/>
-        </w:rPr>
-        <w:t>Результатом</w:t>
-      </w:r>
-      <w:proofErr w:type="spellEnd"/>
-      <w:r>
-        <w:rPr>
-          <w:rFonts w:ascii="inherit" w:eastAsia="Times New Roman" w:hAnsi="inherit" w:cs="Times New Roman"/>
-          <w:color w:val="161616"/>
-          <w:kern w:val="0"/>
-          <w:bdr w:val="none" w:sz="0" w:space="0" w:color="auto" w:frame="1"/>
-          <w:lang w:eastAsia="en-GB"/>
-          <w14:ligatures w14:val="none"/>
-        </w:rPr>
-        <w:t xml:space="preserve"> </w:t>
-      </w:r>
-      <w:proofErr w:type="spellStart"/>
-      <w:r>
-        <w:rPr>
-          <w:rFonts w:ascii="inherit" w:eastAsia="Times New Roman" w:hAnsi="inherit" w:cs="Times New Roman"/>
-          <w:color w:val="161616"/>
-          <w:kern w:val="0"/>
-          <w:bdr w:val="none" w:sz="0" w:space="0" w:color="auto" w:frame="1"/>
-          <w:lang w:eastAsia="en-GB"/>
-          <w14:ligatures w14:val="none"/>
-        </w:rPr>
-        <w:t>вашої</w:t>
-      </w:r>
-      <w:proofErr w:type="spellEnd"/>
-      <w:r>
-        <w:rPr>
-          <w:rFonts w:ascii="inherit" w:eastAsia="Times New Roman" w:hAnsi="inherit" w:cs="Times New Roman"/>
-          <w:color w:val="161616"/>
-          <w:kern w:val="0"/>
-          <w:bdr w:val="none" w:sz="0" w:space="0" w:color="auto" w:frame="1"/>
-          <w:lang w:eastAsia="en-GB"/>
-          <w14:ligatures w14:val="none"/>
-        </w:rPr>
-        <w:t xml:space="preserve"> </w:t>
-      </w:r>
-      <w:proofErr w:type="spellStart"/>
-      <w:r>
-        <w:rPr>
-          <w:rFonts w:ascii="inherit" w:eastAsia="Times New Roman" w:hAnsi="inherit" w:cs="Times New Roman"/>
-          <w:color w:val="161616"/>
-          <w:kern w:val="0"/>
-          <w:bdr w:val="none" w:sz="0" w:space="0" w:color="auto" w:frame="1"/>
-          <w:lang w:eastAsia="en-GB"/>
-          <w14:ligatures w14:val="none"/>
-        </w:rPr>
-        <w:t>роботи</w:t>
-      </w:r>
-      <w:proofErr w:type="spellEnd"/>
-      <w:r>
-        <w:rPr>
-          <w:rFonts w:ascii="inherit" w:eastAsia="Times New Roman" w:hAnsi="inherit" w:cs="Times New Roman"/>
-          <w:color w:val="161616"/>
-          <w:kern w:val="0"/>
-          <w:bdr w:val="none" w:sz="0" w:space="0" w:color="auto" w:frame="1"/>
-          <w:lang w:eastAsia="en-GB"/>
-          <w14:ligatures w14:val="none"/>
-        </w:rPr>
-        <w:t> </w:t>
-      </w:r>
-      <w:proofErr w:type="spellStart"/>
-      <w:r>
-        <w:rPr>
-          <w:rFonts w:ascii="inherit" w:eastAsia="Times New Roman" w:hAnsi="inherit" w:cs="Times New Roman"/>
-          <w:color w:val="161616"/>
-          <w:kern w:val="0"/>
-          <w:bdr w:val="none" w:sz="0" w:space="0" w:color="auto" w:frame="1"/>
-          <w:lang w:eastAsia="en-GB"/>
-          <w14:ligatures w14:val="none"/>
-        </w:rPr>
-        <w:t>мають</w:t>
-      </w:r>
-      <w:proofErr w:type="spellEnd"/>
-      <w:r>
-        <w:rPr>
-          <w:rFonts w:ascii="inherit" w:eastAsia="Times New Roman" w:hAnsi="inherit" w:cs="Times New Roman"/>
-          <w:color w:val="161616"/>
-          <w:kern w:val="0"/>
-          <w:bdr w:val="none" w:sz="0" w:space="0" w:color="auto" w:frame="1"/>
-          <w:lang w:eastAsia="en-GB"/>
-          <w14:ligatures w14:val="none"/>
-        </w:rPr>
-        <w:t xml:space="preserve"> </w:t>
-      </w:r>
-      <w:proofErr w:type="spellStart"/>
-      <w:r>
-        <w:rPr>
-          <w:rFonts w:ascii="inherit" w:eastAsia="Times New Roman" w:hAnsi="inherit" w:cs="Times New Roman"/>
-          <w:color w:val="161616"/>
-          <w:kern w:val="0"/>
-          <w:bdr w:val="none" w:sz="0" w:space="0" w:color="auto" w:frame="1"/>
-          <w:lang w:eastAsia="en-GB"/>
-          <w14:ligatures w14:val="none"/>
-        </w:rPr>
-        <w:t>бути</w:t>
-      </w:r>
-      <w:proofErr w:type="spellEnd"/>
-      <w:r>
-        <w:rPr>
-          <w:rFonts w:ascii="inherit" w:eastAsia="Times New Roman" w:hAnsi="inherit" w:cs="Times New Roman"/>
-          <w:color w:val="161616"/>
-          <w:kern w:val="0"/>
-          <w:bdr w:val="none" w:sz="0" w:space="0" w:color="auto" w:frame="1"/>
-          <w:lang w:eastAsia="en-GB"/>
-          <w14:ligatures w14:val="none"/>
-        </w:rPr>
-        <w:t xml:space="preserve"> </w:t>
-      </w:r>
-      <w:proofErr w:type="spellStart"/>
-      <w:r>
-        <w:rPr>
-          <w:rFonts w:ascii="inherit" w:eastAsia="Times New Roman" w:hAnsi="inherit" w:cs="Times New Roman"/>
-          <w:color w:val="161616"/>
-          <w:kern w:val="0"/>
-          <w:bdr w:val="none" w:sz="0" w:space="0" w:color="auto" w:frame="1"/>
-          <w:lang w:eastAsia="en-GB"/>
-          <w14:ligatures w14:val="none"/>
-        </w:rPr>
-        <w:t>описані</w:t>
-      </w:r>
-      <w:proofErr w:type="spellEnd"/>
-      <w:r>
-        <w:rPr>
-          <w:rFonts w:ascii="inherit" w:eastAsia="Times New Roman" w:hAnsi="inherit" w:cs="Times New Roman"/>
-          <w:color w:val="161616"/>
-          <w:kern w:val="0"/>
-          <w:bdr w:val="none" w:sz="0" w:space="0" w:color="auto" w:frame="1"/>
-          <w:lang w:eastAsia="en-GB"/>
-          <w14:ligatures w14:val="none"/>
-        </w:rPr>
-        <w:t xml:space="preserve"> </w:t>
-      </w:r>
-      <w:proofErr w:type="spellStart"/>
-      <w:r>
-        <w:rPr>
-          <w:rFonts w:ascii="inherit" w:eastAsia="Times New Roman" w:hAnsi="inherit" w:cs="Times New Roman"/>
-          <w:color w:val="161616"/>
-          <w:kern w:val="0"/>
-          <w:bdr w:val="none" w:sz="0" w:space="0" w:color="auto" w:frame="1"/>
-          <w:lang w:eastAsia="en-GB"/>
-          <w14:ligatures w14:val="none"/>
-        </w:rPr>
-        <w:t>кроки</w:t>
-      </w:r>
-      <w:proofErr w:type="spellEnd"/>
-      <w:r>
-        <w:rPr>
-          <w:rFonts w:ascii="inherit" w:eastAsia="Times New Roman" w:hAnsi="inherit" w:cs="Times New Roman"/>
-          <w:color w:val="161616"/>
-          <w:kern w:val="0"/>
-          <w:bdr w:val="none" w:sz="0" w:space="0" w:color="auto" w:frame="1"/>
-          <w:lang w:eastAsia="en-GB"/>
-          <w14:ligatures w14:val="none"/>
-        </w:rPr>
-        <w:t xml:space="preserve"> з </w:t>
-      </w:r>
-      <w:proofErr w:type="spellStart"/>
-      <w:r>
-        <w:rPr>
-          <w:rFonts w:ascii="inherit" w:eastAsia="Times New Roman" w:hAnsi="inherit" w:cs="Times New Roman"/>
-          <w:color w:val="161616"/>
-          <w:kern w:val="0"/>
-          <w:bdr w:val="none" w:sz="0" w:space="0" w:color="auto" w:frame="1"/>
-          <w:lang w:eastAsia="en-GB"/>
-          <w14:ligatures w14:val="none"/>
-        </w:rPr>
-        <w:t>командами</w:t>
-      </w:r>
-      <w:proofErr w:type="spellEnd"/>
-      <w:r>
-        <w:rPr>
-          <w:rFonts w:ascii="inherit" w:eastAsia="Times New Roman" w:hAnsi="inherit" w:cs="Times New Roman"/>
-          <w:color w:val="161616"/>
-          <w:kern w:val="0"/>
-          <w:bdr w:val="none" w:sz="0" w:space="0" w:color="auto" w:frame="1"/>
-          <w:lang w:eastAsia="en-GB"/>
-          <w14:ligatures w14:val="none"/>
-        </w:rPr>
-        <w:t xml:space="preserve"> </w:t>
-      </w:r>
-      <w:proofErr w:type="spellStart"/>
-      <w:r>
-        <w:rPr>
-          <w:rFonts w:ascii="inherit" w:eastAsia="Times New Roman" w:hAnsi="inherit" w:cs="Times New Roman"/>
-          <w:color w:val="161616"/>
-          <w:kern w:val="0"/>
-          <w:bdr w:val="none" w:sz="0" w:space="0" w:color="auto" w:frame="1"/>
-          <w:lang w:eastAsia="en-GB"/>
-          <w14:ligatures w14:val="none"/>
-        </w:rPr>
-        <w:t>та</w:t>
-      </w:r>
-      <w:proofErr w:type="spellEnd"/>
-      <w:r>
-        <w:rPr>
-          <w:rFonts w:ascii="inherit" w:eastAsia="Times New Roman" w:hAnsi="inherit" w:cs="Times New Roman"/>
-          <w:color w:val="161616"/>
-          <w:kern w:val="0"/>
-          <w:bdr w:val="none" w:sz="0" w:space="0" w:color="auto" w:frame="1"/>
-          <w:lang w:eastAsia="en-GB"/>
-          <w14:ligatures w14:val="none"/>
-        </w:rPr>
-        <w:t xml:space="preserve"> </w:t>
-      </w:r>
-      <w:proofErr w:type="spellStart"/>
-      <w:r>
-        <w:rPr>
-          <w:rFonts w:ascii="inherit" w:eastAsia="Times New Roman" w:hAnsi="inherit" w:cs="Times New Roman"/>
-          <w:color w:val="161616"/>
-          <w:kern w:val="0"/>
-          <w:bdr w:val="none" w:sz="0" w:space="0" w:color="auto" w:frame="1"/>
-          <w:lang w:eastAsia="en-GB"/>
-          <w14:ligatures w14:val="none"/>
-        </w:rPr>
-        <w:t>скріншотами</w:t>
-      </w:r>
-      <w:proofErr w:type="spellEnd"/>
-      <w:r>
-        <w:rPr>
-          <w:rFonts w:ascii="inherit" w:eastAsia="Times New Roman" w:hAnsi="inherit" w:cs="Times New Roman"/>
-          <w:color w:val="161616"/>
-          <w:kern w:val="0"/>
-          <w:bdr w:val="none" w:sz="0" w:space="0" w:color="auto" w:frame="1"/>
-          <w:lang w:eastAsia="en-GB"/>
-          <w14:ligatures w14:val="none"/>
-        </w:rPr>
-        <w:t xml:space="preserve"> у Git. </w:t>
-      </w:r>
-      <w:proofErr w:type="spellStart"/>
-      <w:r>
-        <w:rPr>
-          <w:rFonts w:ascii="inherit" w:eastAsia="Times New Roman" w:hAnsi="inherit" w:cs="Times New Roman"/>
-          <w:color w:val="161616"/>
-          <w:kern w:val="0"/>
-          <w:bdr w:val="none" w:sz="0" w:space="0" w:color="auto" w:frame="1"/>
-          <w:lang w:eastAsia="en-GB"/>
-          <w14:ligatures w14:val="none"/>
-        </w:rPr>
-        <w:t>Також</w:t>
-      </w:r>
-      <w:proofErr w:type="spellEnd"/>
-      <w:r>
-        <w:rPr>
-          <w:rFonts w:ascii="inherit" w:eastAsia="Times New Roman" w:hAnsi="inherit" w:cs="Times New Roman"/>
-          <w:color w:val="161616"/>
-          <w:kern w:val="0"/>
-          <w:bdr w:val="none" w:sz="0" w:space="0" w:color="auto" w:frame="1"/>
-          <w:lang w:eastAsia="en-GB"/>
-          <w14:ligatures w14:val="none"/>
-        </w:rPr>
-        <w:t xml:space="preserve"> </w:t>
-      </w:r>
-      <w:proofErr w:type="spellStart"/>
-      <w:r>
-        <w:rPr>
-          <w:rFonts w:ascii="inherit" w:eastAsia="Times New Roman" w:hAnsi="inherit" w:cs="Times New Roman"/>
-          <w:color w:val="161616"/>
-          <w:kern w:val="0"/>
-          <w:bdr w:val="none" w:sz="0" w:space="0" w:color="auto" w:frame="1"/>
-          <w:lang w:eastAsia="en-GB"/>
-          <w14:ligatures w14:val="none"/>
-        </w:rPr>
-        <w:t>збережіть</w:t>
-      </w:r>
-      <w:proofErr w:type="spellEnd"/>
-      <w:r>
-        <w:rPr>
-          <w:rFonts w:ascii="inherit" w:eastAsia="Times New Roman" w:hAnsi="inherit" w:cs="Times New Roman"/>
-          <w:color w:val="161616"/>
-          <w:kern w:val="0"/>
-          <w:bdr w:val="none" w:sz="0" w:space="0" w:color="auto" w:frame="1"/>
-          <w:lang w:eastAsia="en-GB"/>
-          <w14:ligatures w14:val="none"/>
-        </w:rPr>
-        <w:t xml:space="preserve"> </w:t>
-      </w:r>
-      <w:proofErr w:type="spellStart"/>
-      <w:r>
-        <w:rPr>
-          <w:rFonts w:ascii="inherit" w:eastAsia="Times New Roman" w:hAnsi="inherit" w:cs="Times New Roman"/>
-          <w:color w:val="161616"/>
-          <w:kern w:val="0"/>
-          <w:bdr w:val="none" w:sz="0" w:space="0" w:color="auto" w:frame="1"/>
-          <w:lang w:eastAsia="en-GB"/>
-          <w14:ligatures w14:val="none"/>
-        </w:rPr>
-        <w:t>скрипт</w:t>
-      </w:r>
-      <w:proofErr w:type="spellEnd"/>
-      <w:r>
-        <w:rPr>
-          <w:rFonts w:ascii="inherit" w:eastAsia="Times New Roman" w:hAnsi="inherit" w:cs="Times New Roman"/>
-          <w:color w:val="161616"/>
-          <w:kern w:val="0"/>
-          <w:bdr w:val="none" w:sz="0" w:space="0" w:color="auto" w:frame="1"/>
-          <w:lang w:eastAsia="en-GB"/>
-          <w14:ligatures w14:val="none"/>
-        </w:rPr>
-        <w:t xml:space="preserve"> </w:t>
-      </w:r>
-      <w:proofErr w:type="spellStart"/>
-      <w:r>
-        <w:rPr>
-          <w:rFonts w:ascii="inherit" w:eastAsia="Times New Roman" w:hAnsi="inherit" w:cs="Times New Roman"/>
-          <w:color w:val="161616"/>
-          <w:kern w:val="0"/>
-          <w:bdr w:val="none" w:sz="0" w:space="0" w:color="auto" w:frame="1"/>
-          <w:lang w:eastAsia="en-GB"/>
-          <w14:ligatures w14:val="none"/>
-        </w:rPr>
-        <w:t>налаштування</w:t>
-      </w:r>
-      <w:proofErr w:type="spellEnd"/>
-      <w:r>
-        <w:rPr>
-          <w:rFonts w:ascii="inherit" w:eastAsia="Times New Roman" w:hAnsi="inherit" w:cs="Times New Roman"/>
-          <w:color w:val="161616"/>
-          <w:kern w:val="0"/>
-          <w:bdr w:val="none" w:sz="0" w:space="0" w:color="auto" w:frame="1"/>
-          <w:lang w:eastAsia="en-GB"/>
-          <w14:ligatures w14:val="none"/>
-        </w:rPr>
-        <w:t xml:space="preserve"> </w:t>
-      </w:r>
-      <w:proofErr w:type="spellStart"/>
-      <w:r>
-        <w:rPr>
-          <w:rFonts w:ascii="inherit" w:eastAsia="Times New Roman" w:hAnsi="inherit" w:cs="Times New Roman"/>
-          <w:color w:val="161616"/>
-          <w:kern w:val="0"/>
-          <w:bdr w:val="none" w:sz="0" w:space="0" w:color="auto" w:frame="1"/>
-          <w:lang w:eastAsia="en-GB"/>
-          <w14:ligatures w14:val="none"/>
-        </w:rPr>
-        <w:t>minikube</w:t>
-      </w:r>
-      <w:proofErr w:type="spellEnd"/>
-      <w:r>
-        <w:rPr>
-          <w:rFonts w:ascii="inherit" w:eastAsia="Times New Roman" w:hAnsi="inherit" w:cs="Times New Roman"/>
-          <w:color w:val="161616"/>
-          <w:kern w:val="0"/>
-          <w:bdr w:val="none" w:sz="0" w:space="0" w:color="auto" w:frame="1"/>
-          <w:lang w:eastAsia="en-GB"/>
-          <w14:ligatures w14:val="none"/>
-        </w:rPr>
-        <w:t xml:space="preserve"> </w:t>
-      </w:r>
-      <w:proofErr w:type="spellStart"/>
-      <w:r>
-        <w:rPr>
-          <w:rFonts w:ascii="inherit" w:eastAsia="Times New Roman" w:hAnsi="inherit" w:cs="Times New Roman"/>
-          <w:color w:val="161616"/>
-          <w:kern w:val="0"/>
-          <w:bdr w:val="none" w:sz="0" w:space="0" w:color="auto" w:frame="1"/>
-          <w:lang w:eastAsia="en-GB"/>
-          <w14:ligatures w14:val="none"/>
-        </w:rPr>
-        <w:t>для</w:t>
-      </w:r>
-      <w:proofErr w:type="spellEnd"/>
-      <w:r>
-        <w:rPr>
-          <w:rFonts w:ascii="inherit" w:eastAsia="Times New Roman" w:hAnsi="inherit" w:cs="Times New Roman"/>
-          <w:color w:val="161616"/>
-          <w:kern w:val="0"/>
-          <w:bdr w:val="none" w:sz="0" w:space="0" w:color="auto" w:frame="1"/>
-          <w:lang w:eastAsia="en-GB"/>
-          <w14:ligatures w14:val="none"/>
-        </w:rPr>
-        <w:t xml:space="preserve"> </w:t>
-      </w:r>
-      <w:proofErr w:type="spellStart"/>
-      <w:r>
-        <w:rPr>
-          <w:rFonts w:ascii="inherit" w:eastAsia="Times New Roman" w:hAnsi="inherit" w:cs="Times New Roman"/>
-          <w:color w:val="161616"/>
-          <w:kern w:val="0"/>
-          <w:bdr w:val="none" w:sz="0" w:space="0" w:color="auto" w:frame="1"/>
-          <w:lang w:eastAsia="en-GB"/>
-          <w14:ligatures w14:val="none"/>
-        </w:rPr>
-        <w:t>наступного</w:t>
-      </w:r>
-      <w:proofErr w:type="spellEnd"/>
-      <w:r>
-        <w:rPr>
-          <w:rFonts w:ascii="inherit" w:eastAsia="Times New Roman" w:hAnsi="inherit" w:cs="Times New Roman"/>
-          <w:color w:val="161616"/>
-          <w:kern w:val="0"/>
-          <w:bdr w:val="none" w:sz="0" w:space="0" w:color="auto" w:frame="1"/>
-          <w:lang w:eastAsia="en-GB"/>
-          <w14:ligatures w14:val="none"/>
-        </w:rPr>
-        <w:t xml:space="preserve"> </w:t>
-      </w:r>
-      <w:proofErr w:type="spellStart"/>
-      <w:r>
-        <w:rPr>
-          <w:rFonts w:ascii="inherit" w:eastAsia="Times New Roman" w:hAnsi="inherit" w:cs="Times New Roman"/>
-          <w:color w:val="161616"/>
-          <w:kern w:val="0"/>
-          <w:bdr w:val="none" w:sz="0" w:space="0" w:color="auto" w:frame="1"/>
-          <w:lang w:eastAsia="en-GB"/>
-          <w14:ligatures w14:val="none"/>
-        </w:rPr>
-        <w:t>домашнього</w:t>
-      </w:r>
-      <w:proofErr w:type="spellEnd"/>
-      <w:r>
-        <w:rPr>
-          <w:rFonts w:ascii="inherit" w:eastAsia="Times New Roman" w:hAnsi="inherit" w:cs="Times New Roman"/>
-          <w:color w:val="161616"/>
-          <w:kern w:val="0"/>
-          <w:bdr w:val="none" w:sz="0" w:space="0" w:color="auto" w:frame="1"/>
-          <w:lang w:eastAsia="en-GB"/>
-          <w14:ligatures w14:val="none"/>
-        </w:rPr>
-        <w:t xml:space="preserve"> </w:t>
-      </w:r>
-      <w:proofErr w:type="spellStart"/>
-      <w:r>
-        <w:rPr>
-          <w:rFonts w:ascii="inherit" w:eastAsia="Times New Roman" w:hAnsi="inherit" w:cs="Times New Roman"/>
-          <w:color w:val="161616"/>
-          <w:kern w:val="0"/>
-          <w:bdr w:val="none" w:sz="0" w:space="0" w:color="auto" w:frame="1"/>
-          <w:lang w:eastAsia="en-GB"/>
-          <w14:ligatures w14:val="none"/>
-        </w:rPr>
-        <w:t>завдання</w:t>
-      </w:r>
-      <w:proofErr w:type="spellEnd"/>
-      <w:r>
-        <w:rPr>
-          <w:rFonts w:ascii="inherit" w:eastAsia="Times New Roman" w:hAnsi="inherit" w:cs="Times New Roman"/>
-          <w:color w:val="161616"/>
-          <w:kern w:val="0"/>
-          <w:bdr w:val="none" w:sz="0" w:space="0" w:color="auto" w:frame="1"/>
-          <w:lang w:eastAsia="en-GB"/>
-          <w14:ligatures w14:val="none"/>
-        </w:rPr>
-        <w:t>.</w:t>
-      </w:r>
-    </w:p>
-    <w:p>
-      <w:pPr>
-        <w:spacing w:after="120"/>
-        <w:textAlignment w:val="baseline"/>
-        <w:rPr>
-          <w:rFonts w:ascii="gt eesti pro display" w:eastAsia="Times New Roman" w:hAnsi="gt eesti pro display" w:cs="Times New Roman"/>
-          <w:color w:val="161616"/>
-          <w:kern w:val="0"/>
-          <w:lang w:eastAsia="en-GB"/>
-          <w14:ligatures w14:val="none"/>
-        </w:rPr>
-      </w:pPr>
-    </w:p>
-    <w:p>
-      <w:pPr>
-        <w:textAlignment w:val="baseline"/>
-        <w:rPr>
-          <w:rFonts w:ascii="gt eesti pro display" w:eastAsia="Times New Roman" w:hAnsi="gt eesti pro display" w:cs="Times New Roman"/>
-          <w:color w:val="161616"/>
-          <w:kern w:val="0"/>
-          <w:lang w:eastAsia="en-GB"/>
-          <w14:ligatures w14:val="none"/>
-        </w:rPr>
-      </w:pPr>
-      <w:proofErr w:type="spellStart"/>
-      <w:r>
-        <w:rPr>
-          <w:rFonts w:ascii="inherit" w:eastAsia="Times New Roman" w:hAnsi="inherit" w:cs="Times New Roman"/>
-          <w:i/>
-          <w:iCs/>
-          <w:color w:val="161616"/>
-          <w:kern w:val="0"/>
-          <w:bdr w:val="none" w:sz="0" w:space="0" w:color="auto" w:frame="1"/>
-          <w:lang w:eastAsia="en-GB"/>
-          <w14:ligatures w14:val="none"/>
-        </w:rPr>
-        <w:t>Не</w:t>
-      </w:r>
-      <w:proofErr w:type="spellEnd"/>
-      <w:r>
-        <w:rPr>
-          <w:rFonts w:ascii="inherit" w:eastAsia="Times New Roman" w:hAnsi="inherit" w:cs="Times New Roman"/>
-          <w:i/>
-          <w:iCs/>
-          <w:color w:val="161616"/>
-          <w:kern w:val="0"/>
-          <w:bdr w:val="none" w:sz="0" w:space="0" w:color="auto" w:frame="1"/>
-          <w:lang w:eastAsia="en-GB"/>
-          <w14:ligatures w14:val="none"/>
-        </w:rPr>
-        <w:t xml:space="preserve"> </w:t>
-      </w:r>
-      <w:proofErr w:type="spellStart"/>
-      <w:r>
-        <w:rPr>
-          <w:rFonts w:ascii="inherit" w:eastAsia="Times New Roman" w:hAnsi="inherit" w:cs="Times New Roman"/>
-          <w:i/>
-          <w:iCs/>
-          <w:color w:val="161616"/>
-          <w:kern w:val="0"/>
-          <w:bdr w:val="none" w:sz="0" w:space="0" w:color="auto" w:frame="1"/>
-          <w:lang w:eastAsia="en-GB"/>
-          <w14:ligatures w14:val="none"/>
-        </w:rPr>
-        <w:t>забувайте</w:t>
-      </w:r>
-      <w:proofErr w:type="spellEnd"/>
-      <w:r>
-        <w:rPr>
-          <w:rFonts w:ascii="inherit" w:eastAsia="Times New Roman" w:hAnsi="inherit" w:cs="Times New Roman"/>
-          <w:i/>
-          <w:iCs/>
-          <w:color w:val="161616"/>
-          <w:kern w:val="0"/>
-          <w:bdr w:val="none" w:sz="0" w:space="0" w:color="auto" w:frame="1"/>
-          <w:lang w:eastAsia="en-GB"/>
-          <w14:ligatures w14:val="none"/>
-        </w:rPr>
-        <w:t xml:space="preserve"> </w:t>
-      </w:r>
-      <w:proofErr w:type="spellStart"/>
-      <w:r>
-        <w:rPr>
-          <w:rFonts w:ascii="inherit" w:eastAsia="Times New Roman" w:hAnsi="inherit" w:cs="Times New Roman"/>
-          <w:i/>
-          <w:iCs/>
-          <w:color w:val="161616"/>
-          <w:kern w:val="0"/>
-          <w:bdr w:val="none" w:sz="0" w:space="0" w:color="auto" w:frame="1"/>
-          <w:lang w:eastAsia="en-GB"/>
-          <w14:ligatures w14:val="none"/>
-        </w:rPr>
-        <w:t>видаляти</w:t>
-      </w:r>
-      <w:proofErr w:type="spellEnd"/>
-      <w:r>
-        <w:rPr>
-          <w:rFonts w:ascii="inherit" w:eastAsia="Times New Roman" w:hAnsi="inherit" w:cs="Times New Roman"/>
-          <w:i/>
-          <w:iCs/>
-          <w:color w:val="161616"/>
-          <w:kern w:val="0"/>
-          <w:bdr w:val="none" w:sz="0" w:space="0" w:color="auto" w:frame="1"/>
-          <w:lang w:eastAsia="en-GB"/>
-          <w14:ligatures w14:val="none"/>
-        </w:rPr>
-        <w:t xml:space="preserve"> </w:t>
-      </w:r>
-      <w:proofErr w:type="spellStart"/>
-      <w:r>
-        <w:rPr>
-          <w:rFonts w:ascii="inherit" w:eastAsia="Times New Roman" w:hAnsi="inherit" w:cs="Times New Roman"/>
-          <w:i/>
-          <w:iCs/>
-          <w:color w:val="161616"/>
-          <w:kern w:val="0"/>
-          <w:bdr w:val="none" w:sz="0" w:space="0" w:color="auto" w:frame="1"/>
-          <w:lang w:eastAsia="en-GB"/>
-          <w14:ligatures w14:val="none"/>
-        </w:rPr>
-        <w:t>ресурси</w:t>
-      </w:r>
-      <w:proofErr w:type="spellEnd"/>
-      <w:r>
-        <w:rPr>
-          <w:rFonts w:ascii="inherit" w:eastAsia="Times New Roman" w:hAnsi="inherit" w:cs="Times New Roman"/>
-          <w:i/>
-          <w:iCs/>
-          <w:color w:val="161616"/>
-          <w:kern w:val="0"/>
-          <w:bdr w:val="none" w:sz="0" w:space="0" w:color="auto" w:frame="1"/>
-          <w:lang w:eastAsia="en-GB"/>
-          <w14:ligatures w14:val="none"/>
-        </w:rPr>
-        <w:t xml:space="preserve"> з AWS!</w:t>
-      </w:r>
     </w:p>
     <w:p/>
     <w:sectPr>
@@ -2645,6 +2642,17 @@
       <w:iCs/>
     </w:rPr>
   </w:style>
+  <w:style w:type="paragraph" w:styleId="ListParagraph">
+    <w:name w:val="List Paragraph"/>
+    <w:basedOn w:val="Normal"/>
+    <w:uiPriority w:val="34"/>
+    <w:qFormat/>
+    <w:rsid w:val="00CF52F6"/>
+    <w:pPr>
+      <w:ind w:left="720"/>
+      <w:contextualSpacing/>
+    </w:pPr>
+  </w:style>
 </w:styles>
 </file>
 

</xml_diff>